<commit_message>
Update CiviCRM Design Note - Regression Tests.docx
</commit_message>
<xml_diff>
--- a/CiviCRM Design Note - Regression Tests.docx
+++ b/CiviCRM Design Note - Regression Tests.docx
@@ -5,6 +5,11 @@
     <w:p>
       <w:pPr>
         <w:pStyle w:val="Heading1"/>
+        <w:numPr>
+          <w:ilvl w:val="0"/>
+          <w:numId w:val="0"/>
+        </w:numPr>
+        <w:ind w:left="432" w:hanging="432"/>
       </w:pPr>
       <w:r>
         <w:t xml:space="preserve">CiviCRM Design Note – </w:t>
@@ -24,10 +29,7 @@
         <w:tab/>
       </w:r>
       <w:r>
-        <w:t>15/10/</w:t>
-      </w:r>
-      <w:r>
-        <w:t>2020</w:t>
+        <w:t>5/3/2021</w:t>
       </w:r>
     </w:p>
     <w:p>
@@ -35,8 +37,21 @@
         <w:t xml:space="preserve">This note </w:t>
       </w:r>
       <w:r>
-        <w:t>gives an outline of the automated regression tests which have been implemented using Rspec and Watir</w:t>
-      </w:r>
+        <w:t xml:space="preserve">gives an outline of the automated regression tests which have been implemented using </w:t>
+      </w:r>
+      <w:proofErr w:type="spellStart"/>
+      <w:r>
+        <w:t>Rspec</w:t>
+      </w:r>
+      <w:proofErr w:type="spellEnd"/>
+      <w:r>
+        <w:t xml:space="preserve"> and </w:t>
+      </w:r>
+      <w:proofErr w:type="spellStart"/>
+      <w:r>
+        <w:t>Watir</w:t>
+      </w:r>
+      <w:proofErr w:type="spellEnd"/>
       <w:r>
         <w:t>.</w:t>
       </w:r>
@@ -46,7 +61,7 @@
     </w:p>
     <w:p>
       <w:pPr>
-        <w:pStyle w:val="Heading2"/>
+        <w:pStyle w:val="Heading1"/>
       </w:pPr>
       <w:r>
         <w:t>References</w:t>
@@ -160,7 +175,7 @@
     </w:p>
     <w:p>
       <w:pPr>
-        <w:pStyle w:val="Heading2"/>
+        <w:pStyle w:val="Heading1"/>
       </w:pPr>
       <w:r>
         <w:t>Architecture</w:t>
@@ -179,8 +194,13 @@
           <w:numId w:val="6"/>
         </w:numPr>
       </w:pPr>
-      <w:r>
-        <w:t>Watir:  Abstracts the browser API and adds many useful features, such as locating elements and waiting for elements to become available.</w:t>
+      <w:proofErr w:type="spellStart"/>
+      <w:r>
+        <w:t>Watir</w:t>
+      </w:r>
+      <w:proofErr w:type="spellEnd"/>
+      <w:r>
+        <w:t>:  Abstracts the browser API and adds many useful features, such as locating elements and waiting for elements to become available.</w:t>
       </w:r>
     </w:p>
     <w:p>
@@ -191,8 +211,13 @@
           <w:numId w:val="6"/>
         </w:numPr>
       </w:pPr>
-      <w:r>
-        <w:t>Rspec:  Structures a set of tests, provides facilities for checking various conditions, and running selected tests.</w:t>
+      <w:proofErr w:type="spellStart"/>
+      <w:r>
+        <w:t>Rspec</w:t>
+      </w:r>
+      <w:proofErr w:type="spellEnd"/>
+      <w:r>
+        <w:t>:  Structures a set of tests, provides facilities for checking various conditions, and running selected tests.</w:t>
       </w:r>
     </w:p>
     <w:p>
@@ -267,7 +292,15 @@
         <w:t xml:space="preserve">test </w:t>
       </w:r>
       <w:r>
-        <w:t>processes is exercised by Rspec.</w:t>
+        <w:t xml:space="preserve">processes is exercised by </w:t>
+      </w:r>
+      <w:proofErr w:type="spellStart"/>
+      <w:r>
+        <w:t>Rspec</w:t>
+      </w:r>
+      <w:proofErr w:type="spellEnd"/>
+      <w:r>
+        <w:t>.</w:t>
       </w:r>
     </w:p>
     <w:p>
@@ -279,7 +312,23 @@
         </w:numPr>
       </w:pPr>
       <w:r>
-        <w:t>The test processes are defined by the user written test specifications.  These are written in Ruby using elements from the Rspec and Watir libraries (also written in Ruby).</w:t>
+        <w:t xml:space="preserve">The test processes are defined by the user written test specifications.  These are written in Ruby using elements from the </w:t>
+      </w:r>
+      <w:proofErr w:type="spellStart"/>
+      <w:r>
+        <w:t>Rspec</w:t>
+      </w:r>
+      <w:proofErr w:type="spellEnd"/>
+      <w:r>
+        <w:t xml:space="preserve"> and </w:t>
+      </w:r>
+      <w:proofErr w:type="spellStart"/>
+      <w:r>
+        <w:t>Watir</w:t>
+      </w:r>
+      <w:proofErr w:type="spellEnd"/>
+      <w:r>
+        <w:t xml:space="preserve"> libraries (also written in Ruby).</w:t>
       </w:r>
     </w:p>
     <w:p>
@@ -303,7 +352,15 @@
         </w:numPr>
       </w:pPr>
       <w:r>
-        <w:t>The Watir library functions.</w:t>
+        <w:t xml:space="preserve">The </w:t>
+      </w:r>
+      <w:proofErr w:type="spellStart"/>
+      <w:r>
+        <w:t>Watir</w:t>
+      </w:r>
+      <w:proofErr w:type="spellEnd"/>
+      <w:r>
+        <w:t xml:space="preserve"> library functions.</w:t>
       </w:r>
     </w:p>
     <w:p>
@@ -351,7 +408,15 @@
         </w:numPr>
       </w:pPr>
       <w:r>
-        <w:t>A standard Browser.  Chrome, Firefox, Edge and Safari are documented as supported, but so far I have only found the driver for Chrome.</w:t>
+        <w:t xml:space="preserve">A standard Browser.  Chrome, Firefox, Edge and Safari are documented as supported, but so </w:t>
+      </w:r>
+      <w:proofErr w:type="gramStart"/>
+      <w:r>
+        <w:t>far</w:t>
+      </w:r>
+      <w:proofErr w:type="gramEnd"/>
+      <w:r>
+        <w:t xml:space="preserve"> I have only found the driver for Chrome.</w:t>
       </w:r>
     </w:p>
     <w:p>
@@ -368,10 +433,18 @@
     </w:p>
     <w:p>
       <w:pPr>
+        <w:pStyle w:val="Heading1"/>
+      </w:pPr>
+      <w:r>
+        <w:t>Dependencies</w:t>
+      </w:r>
+    </w:p>
+    <w:p>
+      <w:pPr>
         <w:pStyle w:val="Heading2"/>
       </w:pPr>
       <w:r>
-        <w:t>Installation</w:t>
+        <w:t>Client-side</w:t>
       </w:r>
     </w:p>
     <w:p>
@@ -382,6 +455,25 @@
         <w:t>, libraries (Gems)</w:t>
       </w:r>
       <w:r>
+        <w:t xml:space="preserve"> for </w:t>
+      </w:r>
+      <w:proofErr w:type="spellStart"/>
+      <w:r>
+        <w:t>Watir</w:t>
+      </w:r>
+      <w:proofErr w:type="spellEnd"/>
+      <w:r>
+        <w:t xml:space="preserve"> and </w:t>
+      </w:r>
+      <w:proofErr w:type="spellStart"/>
+      <w:r>
+        <w:t>Rspec</w:t>
+      </w:r>
+      <w:proofErr w:type="spellEnd"/>
+      <w:r>
+        <w:t>,</w:t>
+      </w:r>
+      <w:r>
         <w:t xml:space="preserve"> and drivers for the relevant browsers on your PC.  See the first reference document above.</w:t>
       </w:r>
     </w:p>
@@ -418,548 +510,12 @@
         <w:pStyle w:val="Heading2"/>
       </w:pPr>
       <w:r>
-        <w:t>Test Implementation</w:t>
-      </w:r>
-    </w:p>
-    <w:p>
-      <w:r>
-        <w:t>At the time of writing, tests are concentrated on the CiviCRM Membership system, with the objective of providing a level of confidence against regression faults when updating the CiviCRM software or the LALG configuration, such as webforms.</w:t>
-      </w:r>
-    </w:p>
-    <w:p>
-      <w:r>
-        <w:t>Tests can be broadly divided into the following groups</w:t>
-      </w:r>
-      <w:r>
-        <w:t>:</w:t>
-      </w:r>
-    </w:p>
-    <w:p>
-      <w:pPr>
-        <w:pStyle w:val="ListParagraph"/>
-        <w:numPr>
-          <w:ilvl w:val="0"/>
-          <w:numId w:val="8"/>
-        </w:numPr>
-      </w:pPr>
-      <w:r>
-        <w:t>Utility Functions</w:t>
-      </w:r>
-    </w:p>
-    <w:p>
-      <w:pPr>
-        <w:pStyle w:val="ListParagraph"/>
-        <w:numPr>
-          <w:ilvl w:val="1"/>
-          <w:numId w:val="8"/>
-        </w:numPr>
-      </w:pPr>
-      <w:r>
-        <w:t>Test Admin Login</w:t>
-      </w:r>
-    </w:p>
-    <w:p>
-      <w:pPr>
-        <w:pStyle w:val="ListParagraph"/>
-        <w:numPr>
-          <w:ilvl w:val="1"/>
-          <w:numId w:val="8"/>
-        </w:numPr>
-      </w:pPr>
-      <w:r>
-        <w:t>Test Create User</w:t>
-      </w:r>
-      <w:r>
-        <w:tab/>
-        <w:t>(i.e. End User)</w:t>
-      </w:r>
-    </w:p>
-    <w:p>
-      <w:pPr>
-        <w:pStyle w:val="ListParagraph"/>
-        <w:numPr>
-          <w:ilvl w:val="1"/>
-          <w:numId w:val="8"/>
-        </w:numPr>
-      </w:pPr>
-      <w:r>
-        <w:t>Test User Login</w:t>
-      </w:r>
-      <w:r>
-        <w:tab/>
-      </w:r>
-      <w:r>
-        <w:tab/>
-        <w:t>(i.e. End User)</w:t>
-      </w:r>
-    </w:p>
-    <w:p>
-      <w:pPr>
-        <w:pStyle w:val="ListParagraph"/>
-        <w:numPr>
-          <w:ilvl w:val="1"/>
-          <w:numId w:val="8"/>
-        </w:numPr>
-      </w:pPr>
-      <w:r>
-        <w:t>Test Clean Data</w:t>
-      </w:r>
-    </w:p>
-    <w:p>
-      <w:pPr>
-        <w:pStyle w:val="ListParagraph"/>
-        <w:numPr>
-          <w:ilvl w:val="1"/>
-          <w:numId w:val="8"/>
-        </w:numPr>
-      </w:pPr>
-      <w:r>
-        <w:t>…</w:t>
-      </w:r>
-    </w:p>
-    <w:p>
-      <w:pPr>
-        <w:pStyle w:val="ListParagraph"/>
-        <w:numPr>
-          <w:ilvl w:val="0"/>
-          <w:numId w:val="8"/>
-        </w:numPr>
-      </w:pPr>
-      <w:r>
-        <w:t>Administrator Operations</w:t>
-      </w:r>
-    </w:p>
-    <w:p>
-      <w:pPr>
-        <w:pStyle w:val="ListParagraph"/>
-        <w:numPr>
-          <w:ilvl w:val="1"/>
-          <w:numId w:val="8"/>
-        </w:numPr>
-      </w:pPr>
-      <w:r>
-        <w:t xml:space="preserve">Admin New Member </w:t>
-      </w:r>
-    </w:p>
-    <w:p>
-      <w:pPr>
-        <w:pStyle w:val="ListParagraph"/>
-        <w:numPr>
-          <w:ilvl w:val="1"/>
-          <w:numId w:val="8"/>
-        </w:numPr>
-      </w:pPr>
-      <w:r>
-        <w:t>Admin New Member NoEmail</w:t>
-      </w:r>
-    </w:p>
-    <w:p>
-      <w:pPr>
-        <w:pStyle w:val="ListParagraph"/>
-        <w:numPr>
-          <w:ilvl w:val="1"/>
-          <w:numId w:val="8"/>
-        </w:numPr>
-      </w:pPr>
-      <w:r>
-        <w:t>Admin Renew Membership</w:t>
-      </w:r>
-    </w:p>
-    <w:p>
-      <w:pPr>
-        <w:pStyle w:val="ListParagraph"/>
-        <w:numPr>
-          <w:ilvl w:val="1"/>
-          <w:numId w:val="8"/>
-        </w:numPr>
-      </w:pPr>
-      <w:r>
-        <w:t>…</w:t>
-      </w:r>
-    </w:p>
-    <w:p>
-      <w:pPr>
-        <w:pStyle w:val="ListParagraph"/>
-        <w:numPr>
-          <w:ilvl w:val="0"/>
-          <w:numId w:val="8"/>
-        </w:numPr>
-      </w:pPr>
-      <w:r>
-        <w:t>End User Operations</w:t>
-      </w:r>
-    </w:p>
-    <w:p>
-      <w:pPr>
-        <w:pStyle w:val="ListParagraph"/>
-        <w:numPr>
-          <w:ilvl w:val="1"/>
-          <w:numId w:val="8"/>
-        </w:numPr>
-      </w:pPr>
-      <w:r>
-        <w:t>User New Member Stripe</w:t>
-      </w:r>
-    </w:p>
-    <w:p>
-      <w:pPr>
-        <w:pStyle w:val="ListParagraph"/>
-        <w:numPr>
-          <w:ilvl w:val="1"/>
-          <w:numId w:val="8"/>
-        </w:numPr>
-      </w:pPr>
-      <w:r>
-        <w:t>User New Member Pay Later</w:t>
-      </w:r>
-    </w:p>
-    <w:p>
-      <w:pPr>
-        <w:pStyle w:val="ListParagraph"/>
-        <w:numPr>
-          <w:ilvl w:val="1"/>
-          <w:numId w:val="8"/>
-        </w:numPr>
-      </w:pPr>
-      <w:r>
-        <w:t>…</w:t>
-      </w:r>
-    </w:p>
-    <w:p>
-      <w:pPr>
-        <w:pStyle w:val="Heading2"/>
-      </w:pPr>
-      <w:r>
-        <w:t>Test Operation</w:t>
-      </w:r>
-    </w:p>
-    <w:p>
-      <w:r>
-        <w:t>Tests are run from a Windows Command Line (</w:t>
-      </w:r>
-      <w:r>
-        <w:rPr>
-          <w:rFonts w:ascii="Courier New" w:hAnsi="Courier New" w:cs="Courier New"/>
-        </w:rPr>
-        <w:t>cmd</w:t>
-      </w:r>
-      <w:r>
-        <w:t xml:space="preserve">) window, and it is assumed that the standard software has been installed </w:t>
-      </w:r>
-      <w:r>
-        <w:t>with</w:t>
-      </w:r>
-      <w:r>
-        <w:t xml:space="preserve"> the Path environment variable set up so that </w:t>
-      </w:r>
-      <w:r>
-        <w:rPr>
-          <w:rFonts w:ascii="Courier New" w:hAnsi="Courier New" w:cs="Courier New"/>
-        </w:rPr>
-        <w:t>ruby</w:t>
-      </w:r>
-      <w:r>
-        <w:t xml:space="preserve"> and </w:t>
-      </w:r>
-      <w:r>
-        <w:rPr>
-          <w:rFonts w:ascii="Courier New" w:hAnsi="Courier New" w:cs="Courier New"/>
-        </w:rPr>
-        <w:t>rspec</w:t>
-      </w:r>
-      <w:r>
-        <w:t xml:space="preserve"> may be invoked directly from a command prompt.</w:t>
-      </w:r>
-    </w:p>
-    <w:p>
-      <w:pPr>
-        <w:keepNext/>
-        <w:keepLines/>
-      </w:pPr>
-      <w:r>
-        <w:lastRenderedPageBreak/>
-        <w:t xml:space="preserve">Tests are (currently) contained in a single file named </w:t>
-      </w:r>
-      <w:r>
-        <w:rPr>
-          <w:rFonts w:ascii="Courier New" w:hAnsi="Courier New" w:cs="Courier New"/>
-        </w:rPr>
-        <w:t>CiviTestVn.rb</w:t>
-      </w:r>
-      <w:r>
-        <w:t xml:space="preserve">; the first step being to </w:t>
-      </w:r>
-      <w:r>
-        <w:rPr>
-          <w:rFonts w:ascii="Courier New" w:hAnsi="Courier New" w:cs="Courier New"/>
-        </w:rPr>
-        <w:t>cd</w:t>
-      </w:r>
-      <w:r>
-        <w:t xml:space="preserve"> to the directory containing this file.</w:t>
-      </w:r>
-      <w:r>
-        <w:t xml:space="preserve">  (Currently</w:t>
-      </w:r>
-      <w:r>
-        <w:t xml:space="preserve"> on my PC</w:t>
-      </w:r>
-      <w:r>
-        <w:t xml:space="preserve">,  </w:t>
-      </w:r>
-      <w:r>
-        <w:br/>
-        <w:t xml:space="preserve"> </w:t>
-      </w:r>
-      <w:r>
-        <w:tab/>
-      </w:r>
-      <w:r>
-        <w:rPr>
-          <w:rFonts w:ascii="Courier New" w:hAnsi="Courier New" w:cs="Courier New"/>
-        </w:rPr>
-        <w:t>C</w:t>
-      </w:r>
-      <w:r>
-        <w:rPr>
-          <w:rFonts w:ascii="Courier New" w:hAnsi="Courier New" w:cs="Courier New"/>
-        </w:rPr>
-        <w:t>:</w:t>
-      </w:r>
-      <w:r>
-        <w:rPr>
-          <w:rFonts w:ascii="Courier New" w:hAnsi="Courier New" w:cs="Courier New"/>
-        </w:rPr>
-        <w:t>\Users</w:t>
-      </w:r>
-      <w:r>
-        <w:rPr>
-          <w:rFonts w:ascii="Courier New" w:hAnsi="Courier New" w:cs="Courier New"/>
-        </w:rPr>
-        <w:t>\Tony\Dropbox\LALG Website development\Watir Regression Tests</w:t>
-      </w:r>
-    </w:p>
-    <w:p>
-      <w:r>
-        <w:t xml:space="preserve">Point the script at the correct website with the command:  </w:t>
-      </w:r>
-      <w:r>
-        <w:rPr>
-          <w:rFonts w:ascii="Courier New" w:hAnsi="Courier New" w:cs="Courier New"/>
-        </w:rPr>
-        <w:t>set RspecDomain=xxx</w:t>
-      </w:r>
-      <w:r>
-        <w:br/>
-        <w:t xml:space="preserve">Where </w:t>
-      </w:r>
-      <w:r>
-        <w:rPr>
-          <w:rFonts w:ascii="Courier New" w:hAnsi="Courier New" w:cs="Courier New"/>
-        </w:rPr>
-        <w:t>xxx</w:t>
-      </w:r>
-      <w:r>
-        <w:t xml:space="preserve"> = </w:t>
-      </w:r>
-      <w:r>
-        <w:rPr>
-          <w:rFonts w:ascii="Courier New" w:hAnsi="Courier New" w:cs="Courier New"/>
-        </w:rPr>
-        <w:t>www</w:t>
-      </w:r>
-      <w:r>
-        <w:t xml:space="preserve">, </w:t>
-      </w:r>
-      <w:r>
-        <w:rPr>
-          <w:rFonts w:ascii="Courier New" w:hAnsi="Courier New" w:cs="Courier New"/>
-        </w:rPr>
-        <w:t>dev</w:t>
-      </w:r>
-      <w:r>
-        <w:t xml:space="preserve"> or </w:t>
-      </w:r>
-      <w:r>
-        <w:rPr>
-          <w:rFonts w:ascii="Courier New" w:hAnsi="Courier New" w:cs="Courier New"/>
-        </w:rPr>
-        <w:t>tmp</w:t>
-      </w:r>
-      <w:r>
-        <w:t xml:space="preserve"> as appropriate (defaults to </w:t>
-      </w:r>
-      <w:r>
-        <w:rPr>
-          <w:rFonts w:ascii="Courier New" w:hAnsi="Courier New" w:cs="Courier New"/>
-        </w:rPr>
-        <w:t>dev</w:t>
-      </w:r>
-      <w:r>
-        <w:t xml:space="preserve"> if not set).</w:t>
-      </w:r>
-    </w:p>
-    <w:p>
-      <w:pPr>
-        <w:rPr>
-          <w:rFonts w:ascii="Courier New" w:hAnsi="Courier New" w:cs="Courier New"/>
-        </w:rPr>
-      </w:pPr>
-      <w:r>
-        <w:t xml:space="preserve">Run one or more tests with the command:  </w:t>
-      </w:r>
-      <w:r>
-        <w:br/>
-      </w:r>
-      <w:r>
-        <w:rPr>
-          <w:rFonts w:ascii="Courier New" w:hAnsi="Courier New" w:cs="Courier New"/>
-        </w:rPr>
-        <w:t xml:space="preserve"> </w:t>
-      </w:r>
-      <w:r>
-        <w:rPr>
-          <w:rFonts w:ascii="Courier New" w:hAnsi="Courier New" w:cs="Courier New"/>
-        </w:rPr>
-        <w:tab/>
-      </w:r>
-      <w:r>
-        <w:rPr>
-          <w:rFonts w:ascii="Courier New" w:hAnsi="Courier New" w:cs="Courier New"/>
-        </w:rPr>
-        <w:t>rspec CiviTest</w:t>
-      </w:r>
-      <w:r>
-        <w:rPr>
-          <w:rFonts w:ascii="Courier New" w:hAnsi="Courier New" w:cs="Courier New"/>
-        </w:rPr>
-        <w:t>-Tests</w:t>
-      </w:r>
-      <w:r>
-        <w:rPr>
-          <w:rFonts w:ascii="Courier New" w:hAnsi="Courier New" w:cs="Courier New"/>
-        </w:rPr>
-        <w:t>.rb -e 'Test Name' -f html -o 'results.html'</w:t>
-      </w:r>
-    </w:p>
-    <w:p>
-      <w:pPr>
-        <w:rPr>
-          <w:rFonts w:cstheme="minorHAnsi"/>
-        </w:rPr>
-      </w:pPr>
-      <w:r>
-        <w:rPr>
-          <w:rFonts w:cstheme="minorHAnsi"/>
-        </w:rPr>
-        <w:tab/>
-        <w:t>-o  directs the test results to the specified file, which may be altered as required.</w:t>
-      </w:r>
-    </w:p>
-    <w:p>
-      <w:pPr>
-        <w:ind w:left="720"/>
-        <w:contextualSpacing/>
-        <w:rPr>
-          <w:rFonts w:cstheme="minorHAnsi"/>
-        </w:rPr>
-      </w:pPr>
-      <w:r>
-        <w:rPr>
-          <w:rFonts w:cstheme="minorHAnsi"/>
-        </w:rPr>
-        <w:t>-e  specifies the test(s) to be executed.  The quoted phrase is searched for in the title of all tests, with those matching selected.  So that for example:</w:t>
-      </w:r>
-    </w:p>
-    <w:p>
-      <w:pPr>
-        <w:ind w:left="720"/>
-        <w:contextualSpacing/>
-        <w:rPr>
-          <w:rFonts w:cstheme="minorHAnsi"/>
-        </w:rPr>
-      </w:pPr>
-      <w:r>
-        <w:rPr>
-          <w:rFonts w:cstheme="minorHAnsi"/>
-        </w:rPr>
-        <w:tab/>
-        <w:t>‘Pay Later’ will run the one test specified.</w:t>
-      </w:r>
-    </w:p>
-    <w:p>
-      <w:pPr>
-        <w:ind w:left="720"/>
-        <w:contextualSpacing/>
-        <w:rPr>
-          <w:rFonts w:cstheme="minorHAnsi"/>
-        </w:rPr>
-      </w:pPr>
-      <w:r>
-        <w:rPr>
-          <w:rFonts w:cstheme="minorHAnsi"/>
-        </w:rPr>
-        <w:tab/>
-        <w:t>‘New Member’ will run all the New Member tests.</w:t>
-      </w:r>
-    </w:p>
-    <w:p>
-      <w:pPr>
-        <w:ind w:left="720"/>
-        <w:contextualSpacing/>
-        <w:rPr>
-          <w:rFonts w:cstheme="minorHAnsi"/>
-        </w:rPr>
-      </w:pPr>
-      <w:r>
-        <w:rPr>
-          <w:rFonts w:cstheme="minorHAnsi"/>
-        </w:rPr>
-        <w:tab/>
-        <w:t>Omitted entirely will run all the tests.</w:t>
-      </w:r>
-    </w:p>
-    <w:p>
-      <w:pPr>
-        <w:ind w:left="720"/>
-        <w:rPr>
-          <w:rFonts w:cstheme="minorHAnsi"/>
-        </w:rPr>
-      </w:pPr>
-      <w:r>
-        <w:rPr>
-          <w:rFonts w:cstheme="minorHAnsi"/>
-        </w:rPr>
-        <w:tab/>
-        <w:t xml:space="preserve">If </w:t>
-      </w:r>
-      <w:r>
-        <w:rPr>
-          <w:rFonts w:cstheme="minorHAnsi"/>
-        </w:rPr>
-        <w:t xml:space="preserve">-e is </w:t>
-      </w:r>
-      <w:r>
-        <w:rPr>
-          <w:rFonts w:cstheme="minorHAnsi"/>
-        </w:rPr>
-        <w:t>repeated two or more specific tests may be selected.</w:t>
-      </w:r>
-    </w:p>
-    <w:p>
-      <w:pPr>
-        <w:contextualSpacing/>
-        <w:rPr>
-          <w:rFonts w:cstheme="minorHAnsi"/>
-        </w:rPr>
-      </w:pPr>
-      <w:r>
-        <w:rPr>
-          <w:rFonts w:cstheme="minorHAnsi"/>
-          <w:b/>
-          <w:bCs/>
-        </w:rPr>
-        <w:t>NOTES:</w:t>
+        <w:t>Server-side</w:t>
+      </w:r>
+    </w:p>
+    <w:p>
+      <w:r>
+        <w:t>The following provisions must be made on the website to be tested to enable the tests to run.</w:t>
       </w:r>
     </w:p>
     <w:p>
@@ -1006,30 +562,20 @@
           <w:rFonts w:cstheme="minorHAnsi"/>
         </w:rPr>
         <w:tab/>
-        <w:t>wat</w:t>
-      </w:r>
-      <w:r>
-        <w:rPr>
-          <w:rFonts w:cstheme="minorHAnsi"/>
-        </w:rPr>
-        <w:t>i</w:t>
-      </w:r>
-      <w:r>
-        <w:rPr>
-          <w:rFonts w:cstheme="minorHAnsi"/>
-        </w:rPr>
-        <w:t>r</w:t>
-      </w:r>
+      </w:r>
+      <w:proofErr w:type="spellStart"/>
+      <w:r>
+        <w:rPr>
+          <w:rFonts w:cstheme="minorHAnsi"/>
+        </w:rPr>
+        <w:t>watir</w:t>
+      </w:r>
+      <w:proofErr w:type="spellEnd"/>
       <w:r>
         <w:rPr>
           <w:rFonts w:cstheme="minorHAnsi"/>
         </w:rPr>
         <w:br/>
-      </w:r>
-      <w:r>
-        <w:rPr>
-          <w:rFonts w:cstheme="minorHAnsi"/>
-        </w:rPr>
         <w:t xml:space="preserve"> </w:t>
       </w:r>
       <w:r>
@@ -1104,8 +650,15 @@
           <w:rFonts w:cstheme="minorHAnsi"/>
         </w:rPr>
         <w:tab/>
+      </w:r>
+      <w:proofErr w:type="spellStart"/>
+      <w:r>
+        <w:rPr>
+          <w:rFonts w:cstheme="minorHAnsi"/>
+        </w:rPr>
         <w:t>WatirAdmin</w:t>
       </w:r>
+      <w:proofErr w:type="spellEnd"/>
       <w:r>
         <w:rPr>
           <w:rFonts w:cstheme="minorHAnsi"/>
@@ -1163,7 +716,137 @@
         <w:rPr>
           <w:rFonts w:cstheme="minorHAnsi"/>
         </w:rPr>
-        <w:t>To allow an automated login you n</w:t>
+        <w:t xml:space="preserve">To allow tests to run </w:t>
+      </w:r>
+      <w:r>
+        <w:rPr>
+          <w:rFonts w:cstheme="minorHAnsi"/>
+        </w:rPr>
+        <w:t>which simulate actions by an end User, rather than an Administrator:</w:t>
+      </w:r>
+    </w:p>
+    <w:p>
+      <w:pPr>
+        <w:pStyle w:val="ListParagraph"/>
+        <w:numPr>
+          <w:ilvl w:val="1"/>
+          <w:numId w:val="7"/>
+        </w:numPr>
+      </w:pPr>
+      <w:r>
+        <w:t xml:space="preserve">The addition to the </w:t>
+      </w:r>
+      <w:proofErr w:type="spellStart"/>
+      <w:r>
+        <w:t>lalg_dutils</w:t>
+      </w:r>
+      <w:proofErr w:type="spellEnd"/>
+      <w:r>
+        <w:t xml:space="preserve"> Module which creates the permission ‘LALG use Stripe test mode’ must be included.  Allows card payments to be tested.</w:t>
+      </w:r>
+    </w:p>
+    <w:p>
+      <w:pPr>
+        <w:pStyle w:val="ListParagraph"/>
+        <w:numPr>
+          <w:ilvl w:val="1"/>
+          <w:numId w:val="7"/>
+        </w:numPr>
+      </w:pPr>
+      <w:r>
+        <w:t>A Role ‘</w:t>
+      </w:r>
+      <w:proofErr w:type="spellStart"/>
+      <w:r>
+        <w:t>watir</w:t>
+      </w:r>
+      <w:proofErr w:type="spellEnd"/>
+      <w:r>
+        <w:t xml:space="preserve"> tests’ must be provided giving access to the above permission.</w:t>
+      </w:r>
+    </w:p>
+    <w:p>
+      <w:pPr>
+        <w:pStyle w:val="ListParagraph"/>
+        <w:numPr>
+          <w:ilvl w:val="1"/>
+          <w:numId w:val="7"/>
+        </w:numPr>
+      </w:pPr>
+      <w:r>
+        <w:t>The User ‘</w:t>
+      </w:r>
+      <w:proofErr w:type="spellStart"/>
+      <w:r>
+        <w:t>watir</w:t>
+      </w:r>
+      <w:proofErr w:type="spellEnd"/>
+      <w:r>
+        <w:t>’ mentioned above must also have the permissions ‘Administer Permissions’ and ‘Administer Users’.  Allows creation of a test end-User, and allocation of the above Role.</w:t>
+      </w:r>
+    </w:p>
+    <w:p>
+      <w:pPr>
+        <w:pStyle w:val="ListParagraph"/>
+        <w:numPr>
+          <w:ilvl w:val="1"/>
+          <w:numId w:val="7"/>
+        </w:numPr>
+      </w:pPr>
+      <w:r>
+        <w:rPr>
+          <w:rFonts w:cstheme="minorHAnsi"/>
+        </w:rPr>
+        <w:t xml:space="preserve">The (updated) patch </w:t>
+      </w:r>
+      <w:r>
+        <w:t xml:space="preserve">PR373 for </w:t>
+      </w:r>
+      <w:proofErr w:type="spellStart"/>
+      <w:r>
+        <w:t>Webform_Civicrm</w:t>
+      </w:r>
+      <w:proofErr w:type="spellEnd"/>
+      <w:r>
+        <w:t xml:space="preserve"> must be installed.  This actually implements (subject to the permission above) a Payment Test mode </w:t>
+      </w:r>
+      <w:r>
+        <w:t>using the</w:t>
+      </w:r>
+      <w:r>
+        <w:t xml:space="preserve"> </w:t>
+      </w:r>
+      <w:r>
+        <w:t>argument ‘?payment=test’, so the live operation is not (should not be) interfered with.</w:t>
+      </w:r>
+      <w:r>
+        <w:t xml:space="preserve">  See </w:t>
+      </w:r>
+      <w:hyperlink r:id="rId14" w:history="1">
+        <w:r>
+          <w:rPr>
+            <w:rStyle w:val="Hyperlink"/>
+          </w:rPr>
+          <w:t>https://github.com/colemanw/webform_civicrm/pull/373</w:t>
+        </w:r>
+      </w:hyperlink>
+      <w:r>
+        <w:t xml:space="preserve">. </w:t>
+      </w:r>
+    </w:p>
+    <w:p>
+      <w:pPr>
+        <w:pStyle w:val="ListParagraph"/>
+        <w:contextualSpacing w:val="0"/>
+        <w:rPr>
+          <w:rFonts w:cstheme="minorHAnsi"/>
+        </w:rPr>
+      </w:pPr>
+      <w:r>
+        <w:rPr>
+          <w:rFonts w:cstheme="minorHAnsi"/>
+        </w:rPr>
+        <w:t>Also, to allow the end-User to be created you n</w:t>
       </w:r>
       <w:r>
         <w:rPr>
@@ -1177,71 +860,713 @@
         </w:rPr>
         <w:t xml:space="preserve">the </w:t>
       </w:r>
-      <w:r>
-        <w:rPr>
-          <w:rFonts w:cstheme="minorHAnsi"/>
-        </w:rPr>
-        <w:t>user_login and user_register forms</w:t>
-      </w:r>
-      <w:r>
-        <w:rPr>
-          <w:rFonts w:cstheme="minorHAnsi"/>
-        </w:rPr>
+      <w:proofErr w:type="spellStart"/>
+      <w:r>
+        <w:rPr>
+          <w:rFonts w:cstheme="minorHAnsi"/>
+        </w:rPr>
+        <w:t>user_register</w:t>
+      </w:r>
+      <w:proofErr w:type="spellEnd"/>
+      <w:r>
+        <w:rPr>
+          <w:rFonts w:cstheme="minorHAnsi"/>
+        </w:rPr>
+        <w:t xml:space="preserve"> form</w:t>
+      </w:r>
+      <w:r>
+        <w:rPr>
+          <w:rFonts w:cstheme="minorHAnsi"/>
+        </w:rPr>
+        <w:t xml:space="preserve"> (Drupal Configuration &gt;&gt; People &gt;&gt; CAPTCHA menu).  This must be done manually for the duration of the test.</w:t>
+      </w:r>
+    </w:p>
+    <w:p>
+      <w:pPr>
+        <w:pStyle w:val="Heading1"/>
+      </w:pPr>
+      <w:r>
+        <w:lastRenderedPageBreak/>
+        <w:t>Test Implementation</w:t>
+      </w:r>
+    </w:p>
+    <w:p>
+      <w:pPr>
+        <w:pStyle w:val="Heading2"/>
+      </w:pPr>
+      <w:r>
+        <w:t>Test Versions</w:t>
+      </w:r>
+    </w:p>
+    <w:p>
+      <w:r>
+        <w:t xml:space="preserve">The Regression Tests are now held on </w:t>
+      </w:r>
+      <w:proofErr w:type="spellStart"/>
+      <w:r>
+        <w:t>Github</w:t>
+      </w:r>
+      <w:proofErr w:type="spellEnd"/>
+      <w:r>
+        <w:t xml:space="preserve"> in the </w:t>
+      </w:r>
+      <w:proofErr w:type="spellStart"/>
+      <w:r>
+        <w:t>lalgwebdev</w:t>
+      </w:r>
+      <w:proofErr w:type="spellEnd"/>
+      <w:r>
+        <w:t>/</w:t>
+      </w:r>
+      <w:proofErr w:type="spellStart"/>
+      <w:r>
+        <w:t>RegressionTests</w:t>
+      </w:r>
+      <w:proofErr w:type="spellEnd"/>
+      <w:r>
+        <w:t xml:space="preserve"> repository.  The following versions are currently </w:t>
+      </w:r>
+      <w:r>
+        <w:t>defined/</w:t>
+      </w:r>
+      <w:r>
+        <w:t>planned.</w:t>
+      </w:r>
+    </w:p>
+    <w:p>
+      <w:r>
+        <w:t>v1.11</w:t>
+      </w:r>
+      <w:r>
+        <w:br/>
+      </w:r>
+      <w:r>
+        <w:t xml:space="preserve">This first version is a copy of the Drupal 7 Workflow tests, copied to </w:t>
+      </w:r>
+      <w:proofErr w:type="spellStart"/>
+      <w:r>
+        <w:t>Github</w:t>
+      </w:r>
+      <w:proofErr w:type="spellEnd"/>
+      <w:r>
+        <w:t xml:space="preserve"> repository. No further changes on this branch.</w:t>
+      </w:r>
+    </w:p>
+    <w:p>
+      <w:r>
+        <w:t>v2.x</w:t>
+      </w:r>
+      <w:r>
+        <w:br/>
+      </w:r>
+      <w:r>
+        <w:t>Partitioned and Refactored Drupal 7 Tests, including compatible updates</w:t>
+      </w:r>
+      <w:r>
+        <w:t xml:space="preserve"> as and when.</w:t>
+      </w:r>
+    </w:p>
+    <w:p>
+      <w:r>
+        <w:t>v3.x</w:t>
+      </w:r>
+      <w:r>
+        <w:br/>
+      </w:r>
+      <w:r>
+        <w:t>Drupal 8 upgrades, incompatible with D7.</w:t>
+      </w:r>
+      <w:r>
+        <w:t xml:space="preserve">  This will be in a separate Branch. Allowing independent update of the 2.x and 3.x series if required.</w:t>
+      </w:r>
+    </w:p>
+    <w:p>
+      <w:pPr>
+        <w:pStyle w:val="Heading2"/>
+      </w:pPr>
+      <w:r>
+        <w:t>Test Structure</w:t>
+      </w:r>
+    </w:p>
+    <w:p>
+      <w:r>
+        <w:t>Each Test file contains several related tests, that can be run individually or as a batch.</w:t>
+      </w:r>
+      <w:r>
+        <w:t xml:space="preserve">  The t</w:t>
+      </w:r>
+      <w:r>
+        <w:t>ests are divided into:</w:t>
+      </w:r>
+    </w:p>
+    <w:p>
+      <w:pPr>
+        <w:pStyle w:val="ListParagraph"/>
+        <w:numPr>
+          <w:ilvl w:val="0"/>
+          <w:numId w:val="11"/>
+        </w:numPr>
+      </w:pPr>
+      <w:r>
+        <w:t xml:space="preserve">Unit Tests.  </w:t>
+      </w:r>
+      <w:r>
+        <w:br/>
+      </w:r>
+      <w:r>
+        <w:t>To test relatively small sections of functionality.  Can be run</w:t>
+      </w:r>
+      <w:r>
+        <w:t xml:space="preserve"> individually or as a batch.  </w:t>
+      </w:r>
+      <w:r>
+        <w:t>Test Files include:</w:t>
+      </w:r>
+    </w:p>
+    <w:p>
+      <w:pPr>
+        <w:pStyle w:val="ListParagraph"/>
+        <w:numPr>
+          <w:ilvl w:val="1"/>
+          <w:numId w:val="11"/>
+        </w:numPr>
+      </w:pPr>
+      <w:r>
+        <w:t>Framework.  Widely used functions such as Login, Clean Data.</w:t>
+      </w:r>
+    </w:p>
+    <w:p>
+      <w:pPr>
+        <w:pStyle w:val="ListParagraph"/>
+        <w:numPr>
+          <w:ilvl w:val="1"/>
+          <w:numId w:val="11"/>
+        </w:numPr>
+      </w:pPr>
+      <w:r>
+        <w:t xml:space="preserve">Function Specific.  </w:t>
+      </w:r>
+      <w:proofErr w:type="gramStart"/>
+      <w:r>
+        <w:t>E.g.</w:t>
+      </w:r>
+      <w:proofErr w:type="gramEnd"/>
+      <w:r>
         <w:t xml:space="preserve"> </w:t>
       </w:r>
-      <w:r>
-        <w:rPr>
-          <w:rFonts w:cstheme="minorHAnsi"/>
-        </w:rPr>
-        <w:t>(</w:t>
-      </w:r>
-      <w:r>
-        <w:rPr>
-          <w:rFonts w:cstheme="minorHAnsi"/>
-        </w:rPr>
-        <w:t>Drupal Configur</w:t>
-      </w:r>
-      <w:r>
-        <w:rPr>
-          <w:rFonts w:cstheme="minorHAnsi"/>
-        </w:rPr>
-        <w:t>ation</w:t>
-      </w:r>
-      <w:r>
-        <w:rPr>
-          <w:rFonts w:cstheme="minorHAnsi"/>
-        </w:rPr>
-        <w:t xml:space="preserve"> &gt;&gt; People &gt;&gt; CAPTCHA menu</w:t>
-      </w:r>
-      <w:r>
-        <w:rPr>
-          <w:rFonts w:cstheme="minorHAnsi"/>
-        </w:rPr>
-        <w:t>)</w:t>
-      </w:r>
-      <w:r>
-        <w:rPr>
-          <w:rFonts w:cstheme="minorHAnsi"/>
-        </w:rPr>
+      <w:proofErr w:type="spellStart"/>
+      <w:r>
+        <w:t>CiviRules</w:t>
+      </w:r>
+      <w:proofErr w:type="spellEnd"/>
+      <w:r>
+        <w:t xml:space="preserve">, or Tokens.  </w:t>
+      </w:r>
+    </w:p>
+    <w:p>
+      <w:pPr>
+        <w:pStyle w:val="ListParagraph"/>
+        <w:numPr>
+          <w:ilvl w:val="0"/>
+          <w:numId w:val="11"/>
+        </w:numPr>
+      </w:pPr>
+      <w:r>
+        <w:t>Workflow Tests</w:t>
+      </w:r>
+      <w:r>
+        <w:br/>
+      </w:r>
+      <w:r>
+        <w:t xml:space="preserve">To test Use Cases </w:t>
+      </w:r>
+      <w:r>
+        <w:t xml:space="preserve">which are </w:t>
+      </w:r>
+      <w:r>
+        <w:t>commonly used by Membership Admins or End Users.</w:t>
+      </w:r>
+      <w:r>
+        <w:t xml:space="preserve">  Expected to be run as a batch.  </w:t>
+      </w:r>
+      <w:r>
+        <w:t>Test Files include:</w:t>
+      </w:r>
+    </w:p>
+    <w:p>
+      <w:pPr>
+        <w:pStyle w:val="ListParagraph"/>
+        <w:numPr>
+          <w:ilvl w:val="1"/>
+          <w:numId w:val="11"/>
+        </w:numPr>
+      </w:pPr>
+      <w:r>
+        <w:t>Basic - Common functions, Admin and User.  General confidence test.</w:t>
+      </w:r>
+    </w:p>
+    <w:p>
+      <w:pPr>
+        <w:pStyle w:val="ListParagraph"/>
+        <w:numPr>
+          <w:ilvl w:val="1"/>
+          <w:numId w:val="11"/>
+        </w:numPr>
+      </w:pPr>
+      <w:r>
+        <w:t xml:space="preserve">Extended - Functions not covered in Basic, including where we identified particular problems with standard software. </w:t>
+      </w:r>
+    </w:p>
+    <w:p>
+      <w:pPr>
+        <w:pStyle w:val="ListParagraph"/>
+        <w:numPr>
+          <w:ilvl w:val="1"/>
+          <w:numId w:val="11"/>
+        </w:numPr>
+      </w:pPr>
+      <w:r>
+        <w:t>Extra - Individual functions, included in the above as part of a longer run.</w:t>
+      </w:r>
+      <w:r>
+        <w:t xml:space="preserve">  </w:t>
+      </w:r>
+      <w:r>
+        <w:t xml:space="preserve">May be useful </w:t>
+      </w:r>
+      <w:r>
+        <w:t xml:space="preserve">to run individually </w:t>
+      </w:r>
+      <w:r>
+        <w:t>if focussing on a specific point.</w:t>
+      </w:r>
+    </w:p>
+    <w:p>
+      <w:pPr>
+        <w:pStyle w:val="ListParagraph"/>
+        <w:numPr>
+          <w:ilvl w:val="1"/>
+          <w:numId w:val="11"/>
+        </w:numPr>
+      </w:pPr>
+      <w:r>
+        <w:t>Old - Tests for discontinued features, notably Pay Later.</w:t>
+      </w:r>
+    </w:p>
+    <w:p>
+      <w:pPr>
+        <w:pStyle w:val="ListParagraph"/>
+        <w:numPr>
+          <w:ilvl w:val="0"/>
+          <w:numId w:val="11"/>
+        </w:numPr>
+      </w:pPr>
+      <w:r>
+        <w:t>Library Files</w:t>
+      </w:r>
+      <w:r>
+        <w:br/>
+      </w:r>
+      <w:r>
+        <w:t>There are also library files containing functions called up by the various Tests</w:t>
+      </w:r>
+      <w:r>
         <w:t>.</w:t>
       </w:r>
-      <w:r>
-        <w:rPr>
-          <w:rFonts w:cstheme="minorHAnsi"/>
-        </w:rPr>
+    </w:p>
+    <w:p>
+      <w:pPr>
+        <w:pStyle w:val="ListParagraph"/>
+        <w:numPr>
+          <w:ilvl w:val="1"/>
+          <w:numId w:val="11"/>
+        </w:numPr>
+      </w:pPr>
+      <w:r>
+        <w:t>Common Functions – mainly login, create users, etc.</w:t>
+      </w:r>
+    </w:p>
+    <w:p>
+      <w:pPr>
+        <w:pStyle w:val="ListParagraph"/>
+        <w:numPr>
+          <w:ilvl w:val="1"/>
+          <w:numId w:val="11"/>
+        </w:numPr>
+      </w:pPr>
+      <w:r>
+        <w:t>Workflow Functions – the functional content of the Workflow tests.</w:t>
+      </w:r>
+    </w:p>
+    <w:p>
+      <w:pPr>
+        <w:pStyle w:val="Heading1"/>
+      </w:pPr>
+      <w:r>
+        <w:t>T</w:t>
+      </w:r>
+      <w:r>
+        <w:t>est</w:t>
+      </w:r>
+      <w:r>
+        <w:t xml:space="preserve"> Execut</w:t>
+      </w:r>
+      <w:r>
+        <w:t>ion</w:t>
+      </w:r>
+    </w:p>
+    <w:p>
+      <w:r>
+        <w:t>Tests are run from a Windows Command Line (</w:t>
+      </w:r>
+      <w:proofErr w:type="spellStart"/>
+      <w:r>
+        <w:rPr>
+          <w:rFonts w:ascii="Courier New" w:hAnsi="Courier New" w:cs="Courier New"/>
+        </w:rPr>
+        <w:t>cmd</w:t>
+      </w:r>
+      <w:proofErr w:type="spellEnd"/>
+      <w:r>
+        <w:t xml:space="preserve">) window, and it is assumed that the standard software has been installed with the Path environment variable set up so that </w:t>
+      </w:r>
+      <w:r>
+        <w:rPr>
+          <w:rFonts w:ascii="Courier New" w:hAnsi="Courier New" w:cs="Courier New"/>
+        </w:rPr>
+        <w:t>ruby</w:t>
+      </w:r>
+      <w:r>
+        <w:t xml:space="preserve"> and </w:t>
+      </w:r>
+      <w:proofErr w:type="spellStart"/>
+      <w:r>
+        <w:rPr>
+          <w:rFonts w:ascii="Courier New" w:hAnsi="Courier New" w:cs="Courier New"/>
+        </w:rPr>
+        <w:t>rspec</w:t>
+      </w:r>
+      <w:proofErr w:type="spellEnd"/>
+      <w:r>
+        <w:t xml:space="preserve"> may be invoked directly from a command prompt.</w:t>
+      </w:r>
+    </w:p>
+    <w:p>
+      <w:pPr>
+        <w:keepNext/>
+        <w:keepLines/>
+      </w:pPr>
+      <w:r>
+        <w:lastRenderedPageBreak/>
+        <w:t>To run one or more tests:</w:t>
+      </w:r>
+    </w:p>
+    <w:p>
+      <w:pPr>
+        <w:pStyle w:val="ListParagraph"/>
+        <w:keepNext/>
+        <w:keepLines/>
+        <w:numPr>
+          <w:ilvl w:val="0"/>
+          <w:numId w:val="14"/>
+        </w:numPr>
+        <w:ind w:left="714" w:hanging="357"/>
+        <w:contextualSpacing w:val="0"/>
+      </w:pPr>
+      <w:r>
+        <w:t>cd to directory containing Test scripts</w:t>
+      </w:r>
+    </w:p>
+    <w:p>
+      <w:pPr>
+        <w:pStyle w:val="ListParagraph"/>
+        <w:numPr>
+          <w:ilvl w:val="0"/>
+          <w:numId w:val="14"/>
+        </w:numPr>
+        <w:contextualSpacing w:val="0"/>
+      </w:pPr>
+      <w:r>
+        <w:t>Select Domain to test:</w:t>
+      </w:r>
+      <w:r>
+        <w:br/>
+        <w:t xml:space="preserve">    </w:t>
+      </w:r>
+      <w:r>
+        <w:rPr>
+          <w:rFonts w:ascii="Courier New" w:hAnsi="Courier New" w:cs="Courier New"/>
+        </w:rPr>
+        <w:t xml:space="preserve">set </w:t>
+      </w:r>
+      <w:proofErr w:type="spellStart"/>
+      <w:r>
+        <w:rPr>
+          <w:rFonts w:ascii="Courier New" w:hAnsi="Courier New" w:cs="Courier New"/>
+        </w:rPr>
+        <w:t>RspecDomain</w:t>
+      </w:r>
+      <w:proofErr w:type="spellEnd"/>
+      <w:r>
+        <w:rPr>
+          <w:rFonts w:ascii="Courier New" w:hAnsi="Courier New" w:cs="Courier New"/>
+        </w:rPr>
+        <w:t>=xxx</w:t>
+      </w:r>
+      <w:r>
+        <w:tab/>
+      </w:r>
+      <w:r>
+        <w:tab/>
+      </w:r>
+      <w:r>
+        <w:tab/>
+        <w:t xml:space="preserve">&lt;Where xxx = www, dev, </w:t>
+      </w:r>
+      <w:proofErr w:type="spellStart"/>
+      <w:r>
+        <w:t>tmp</w:t>
+      </w:r>
+      <w:proofErr w:type="spellEnd"/>
+      <w:r>
+        <w:t>, etc.&gt;</w:t>
+      </w:r>
+    </w:p>
+    <w:p>
+      <w:pPr>
+        <w:pStyle w:val="ListParagraph"/>
+        <w:numPr>
+          <w:ilvl w:val="0"/>
+          <w:numId w:val="14"/>
+        </w:numPr>
+        <w:contextualSpacing w:val="0"/>
+        <w:rPr>
+          <w:rFonts w:ascii="Courier New" w:hAnsi="Courier New" w:cs="Courier New"/>
+        </w:rPr>
+      </w:pPr>
+      <w:r>
+        <w:t xml:space="preserve">To execute all tests in </w:t>
+      </w:r>
+      <w:r>
+        <w:t>one</w:t>
+      </w:r>
+      <w:r>
+        <w:t xml:space="preserve"> file:</w:t>
+      </w:r>
+      <w:r>
+        <w:br/>
+      </w:r>
+      <w:r>
+        <w:t xml:space="preserve">    </w:t>
+      </w:r>
+      <w:proofErr w:type="spellStart"/>
+      <w:r>
+        <w:rPr>
+          <w:rFonts w:ascii="Courier New" w:hAnsi="Courier New" w:cs="Courier New"/>
+        </w:rPr>
+        <w:t>rspec</w:t>
+      </w:r>
+      <w:proofErr w:type="spellEnd"/>
+      <w:r>
+        <w:rPr>
+          <w:rFonts w:ascii="Courier New" w:hAnsi="Courier New" w:cs="Courier New"/>
+        </w:rPr>
+        <w:t xml:space="preserve"> &lt;Test filename</w:t>
+      </w:r>
+      <w:proofErr w:type="gramStart"/>
+      <w:r>
+        <w:rPr>
+          <w:rFonts w:ascii="Courier New" w:hAnsi="Courier New" w:cs="Courier New"/>
+        </w:rPr>
+        <w:t>&gt;.</w:t>
+      </w:r>
+      <w:proofErr w:type="spellStart"/>
+      <w:r>
+        <w:rPr>
+          <w:rFonts w:ascii="Courier New" w:hAnsi="Courier New" w:cs="Courier New"/>
+        </w:rPr>
+        <w:t>rb</w:t>
+      </w:r>
+      <w:proofErr w:type="spellEnd"/>
+      <w:proofErr w:type="gramEnd"/>
+      <w:r>
+        <w:rPr>
+          <w:rFonts w:ascii="Courier New" w:hAnsi="Courier New" w:cs="Courier New"/>
+        </w:rPr>
+        <w:t xml:space="preserve"> -f html -o 'results.html' </w:t>
+      </w:r>
+    </w:p>
+    <w:p>
+      <w:pPr>
+        <w:pStyle w:val="ListParagraph"/>
+        <w:numPr>
+          <w:ilvl w:val="0"/>
+          <w:numId w:val="14"/>
+        </w:numPr>
+        <w:contextualSpacing w:val="0"/>
+        <w:rPr>
+          <w:rFonts w:ascii="Courier New" w:hAnsi="Courier New" w:cs="Courier New"/>
+        </w:rPr>
+      </w:pPr>
+      <w:r>
+        <w:t>To execute individual Tests:</w:t>
+      </w:r>
+      <w:r>
+        <w:br/>
+      </w:r>
+      <w:r>
+        <w:t xml:space="preserve">    </w:t>
+      </w:r>
+      <w:proofErr w:type="spellStart"/>
+      <w:r>
+        <w:rPr>
+          <w:rFonts w:ascii="Courier New" w:hAnsi="Courier New" w:cs="Courier New"/>
+        </w:rPr>
+        <w:t>rspec</w:t>
+      </w:r>
+      <w:proofErr w:type="spellEnd"/>
+      <w:r>
+        <w:rPr>
+          <w:rFonts w:ascii="Courier New" w:hAnsi="Courier New" w:cs="Courier New"/>
+        </w:rPr>
+        <w:t xml:space="preserve"> &lt;filename</w:t>
+      </w:r>
+      <w:proofErr w:type="gramStart"/>
+      <w:r>
+        <w:rPr>
+          <w:rFonts w:ascii="Courier New" w:hAnsi="Courier New" w:cs="Courier New"/>
+        </w:rPr>
+        <w:t>&gt;.</w:t>
+      </w:r>
+      <w:proofErr w:type="spellStart"/>
+      <w:r>
+        <w:rPr>
+          <w:rFonts w:ascii="Courier New" w:hAnsi="Courier New" w:cs="Courier New"/>
+        </w:rPr>
+        <w:t>rb</w:t>
+      </w:r>
+      <w:proofErr w:type="spellEnd"/>
+      <w:proofErr w:type="gramEnd"/>
+      <w:r>
+        <w:rPr>
+          <w:rFonts w:ascii="Courier New" w:hAnsi="Courier New" w:cs="Courier New"/>
+        </w:rPr>
+        <w:t xml:space="preserve"> -e 'Test-</w:t>
+      </w:r>
+      <w:proofErr w:type="spellStart"/>
+      <w:r>
+        <w:rPr>
+          <w:rFonts w:ascii="Courier New" w:hAnsi="Courier New" w:cs="Courier New"/>
+        </w:rPr>
+        <w:t>nn</w:t>
+      </w:r>
+      <w:proofErr w:type="spellEnd"/>
+      <w:r>
+        <w:rPr>
+          <w:rFonts w:ascii="Courier New" w:hAnsi="Courier New" w:cs="Courier New"/>
+        </w:rPr>
+        <w:t>' -f html -o 'results.html'</w:t>
+      </w:r>
+    </w:p>
+    <w:p>
+      <w:pPr>
+        <w:rPr>
+          <w:b/>
+          <w:bCs/>
+        </w:rPr>
+      </w:pPr>
+      <w:r>
+        <w:rPr>
+          <w:b/>
+          <w:bCs/>
+        </w:rPr>
+        <w:t>Notes</w:t>
+      </w:r>
+      <w:r>
+        <w:rPr>
+          <w:b/>
+          <w:bCs/>
+        </w:rPr>
+        <w:t>:</w:t>
+      </w:r>
+    </w:p>
+    <w:p>
+      <w:pPr>
+        <w:pStyle w:val="ListParagraph"/>
+        <w:numPr>
+          <w:ilvl w:val="0"/>
+          <w:numId w:val="14"/>
+        </w:numPr>
+        <w:contextualSpacing w:val="0"/>
+      </w:pPr>
+      <w:r>
+        <w:t>Results filename may be 'anything.html', but by convention always starts with 'result' or 'Result'.</w:t>
+      </w:r>
+      <w:r>
         <w:t xml:space="preserve">  </w:t>
       </w:r>
       <w:r>
-        <w:rPr>
-          <w:rFonts w:cstheme="minorHAnsi"/>
-        </w:rPr>
-        <w:br/>
-      </w:r>
-      <w:r>
-        <w:rPr>
-          <w:rFonts w:cstheme="minorHAnsi"/>
-        </w:rPr>
-        <w:t>And turn on again afterwards if appropriate.</w:t>
+        <w:t xml:space="preserve">These are ignored by the </w:t>
+      </w:r>
+      <w:proofErr w:type="spellStart"/>
+      <w:r>
+        <w:t>sourcecode</w:t>
+      </w:r>
+      <w:proofErr w:type="spellEnd"/>
+      <w:r>
+        <w:t xml:space="preserve"> version control system.</w:t>
+      </w:r>
+    </w:p>
+    <w:p>
+      <w:pPr>
+        <w:pStyle w:val="ListParagraph"/>
+        <w:numPr>
+          <w:ilvl w:val="0"/>
+          <w:numId w:val="14"/>
+        </w:numPr>
+        <w:contextualSpacing w:val="0"/>
+      </w:pPr>
+      <w:r>
+        <w:rPr>
+          <w:rFonts w:cstheme="minorHAnsi"/>
+        </w:rPr>
+        <w:t xml:space="preserve">Most tests </w:t>
+      </w:r>
+      <w:r>
+        <w:rPr>
+          <w:rFonts w:cstheme="minorHAnsi"/>
+        </w:rPr>
+        <w:t xml:space="preserve">clear </w:t>
+      </w:r>
+      <w:r>
+        <w:rPr>
+          <w:rFonts w:cstheme="minorHAnsi"/>
+        </w:rPr>
+        <w:t xml:space="preserve">the </w:t>
+      </w:r>
+      <w:r>
+        <w:rPr>
+          <w:rFonts w:cstheme="minorHAnsi"/>
+        </w:rPr>
+        <w:t>Print Cards flag</w:t>
+      </w:r>
+      <w:r>
+        <w:rPr>
+          <w:rFonts w:cstheme="minorHAnsi"/>
+        </w:rPr>
+        <w:t xml:space="preserve"> on the test Contacts</w:t>
+      </w:r>
+      <w:r>
+        <w:rPr>
+          <w:rFonts w:cstheme="minorHAnsi"/>
+        </w:rPr>
+        <w:t xml:space="preserve">, </w:t>
+      </w:r>
+      <w:r>
+        <w:rPr>
+          <w:rFonts w:cstheme="minorHAnsi"/>
+        </w:rPr>
+        <w:t>but should leave any flags on live contacts alone.  But be aware.</w:t>
       </w:r>
     </w:p>
     <w:p>
@@ -1261,96 +1586,19 @@
         <w:rPr>
           <w:rFonts w:cstheme="minorHAnsi"/>
         </w:rPr>
-        <w:t xml:space="preserve">To include the </w:t>
-      </w:r>
-      <w:r>
-        <w:rPr>
-          <w:rFonts w:cstheme="minorHAnsi"/>
-        </w:rPr>
-        <w:t xml:space="preserve">User Tests, which use STRIPE, the patch </w:t>
-      </w:r>
-      <w:r>
-        <w:t>PR373 for Webform_Civicrm must be installed.  This allows Payment Test mode using argument ‘?payment=test’, so the live operation is not (should not be) interfered with.</w:t>
-      </w:r>
-    </w:p>
-    <w:p>
-      <w:pPr>
-        <w:pStyle w:val="ListParagraph"/>
-        <w:numPr>
-          <w:ilvl w:val="0"/>
-          <w:numId w:val="9"/>
-        </w:numPr>
-        <w:ind w:left="714" w:hanging="357"/>
-        <w:contextualSpacing w:val="0"/>
-        <w:rPr>
-          <w:rFonts w:cstheme="minorHAnsi"/>
-        </w:rPr>
-      </w:pPr>
-      <w:r>
-        <w:rPr>
-          <w:rFonts w:cstheme="minorHAnsi"/>
-        </w:rPr>
-        <w:t xml:space="preserve">Most tests </w:t>
-      </w:r>
-      <w:r>
-        <w:rPr>
-          <w:rFonts w:cstheme="minorHAnsi"/>
-        </w:rPr>
-        <w:t xml:space="preserve">clear </w:t>
-      </w:r>
-      <w:r>
-        <w:rPr>
-          <w:rFonts w:cstheme="minorHAnsi"/>
-        </w:rPr>
-        <w:t xml:space="preserve">the </w:t>
-      </w:r>
-      <w:r>
-        <w:rPr>
-          <w:rFonts w:cstheme="minorHAnsi"/>
-        </w:rPr>
-        <w:t>Print Cards flag</w:t>
-      </w:r>
-      <w:r>
-        <w:rPr>
-          <w:rFonts w:cstheme="minorHAnsi"/>
-        </w:rPr>
-        <w:t xml:space="preserve"> on the test Contacts</w:t>
-      </w:r>
-      <w:r>
-        <w:rPr>
-          <w:rFonts w:cstheme="minorHAnsi"/>
-        </w:rPr>
-        <w:t xml:space="preserve">, </w:t>
-      </w:r>
-      <w:r>
-        <w:rPr>
-          <w:rFonts w:cstheme="minorHAnsi"/>
-        </w:rPr>
-        <w:t>but again should leave any flags on live contacts alone.  But be aware.</w:t>
-      </w:r>
-    </w:p>
-    <w:p>
-      <w:pPr>
-        <w:pStyle w:val="ListParagraph"/>
-        <w:numPr>
-          <w:ilvl w:val="0"/>
-          <w:numId w:val="9"/>
-        </w:numPr>
-        <w:ind w:left="714" w:hanging="357"/>
-        <w:contextualSpacing w:val="0"/>
-        <w:rPr>
-          <w:rFonts w:cstheme="minorHAnsi"/>
-        </w:rPr>
-      </w:pPr>
-      <w:r>
-        <w:rPr>
-          <w:rFonts w:cstheme="minorHAnsi"/>
-        </w:rPr>
         <w:t>Test data from the last test to be executed is left in the system and not cleaned out.  This is deliberate to assist diagnosis of possible failures.</w:t>
       </w:r>
     </w:p>
     <w:p>
       <w:pPr>
+        <w:pStyle w:val="Heading1"/>
+      </w:pPr>
+      <w:r>
+        <w:t>Results</w:t>
+      </w:r>
+    </w:p>
+    <w:p>
+      <w:pPr>
         <w:rPr>
           <w:rFonts w:cstheme="minorHAnsi"/>
         </w:rPr>
@@ -1372,7 +1620,6 @@
         <w:rPr>
           <w:noProof/>
         </w:rPr>
-        <w:lastRenderedPageBreak/>
         <w:drawing>
           <wp:inline distT="0" distB="0" distL="0" distR="0" wp14:anchorId="38A29876" wp14:editId="4EEDC4C5">
             <wp:extent cx="5731510" cy="4399860"/>
@@ -1389,7 +1636,7 @@
                     <pic:cNvPicPr/>
                   </pic:nvPicPr>
                   <pic:blipFill rotWithShape="1">
-                    <a:blip r:embed="rId14"/>
+                    <a:blip r:embed="rId15"/>
                     <a:srcRect t="8287"/>
                     <a:stretch/>
                   </pic:blipFill>
@@ -1427,6 +1674,7 @@
         <w:rPr>
           <w:rFonts w:cstheme="minorHAnsi"/>
         </w:rPr>
+        <w:lastRenderedPageBreak/>
         <w:t>An error report looks something like this – though this an artificial example.</w:t>
       </w:r>
     </w:p>
@@ -1456,7 +1704,7 @@
                     <pic:cNvPicPr/>
                   </pic:nvPicPr>
                   <pic:blipFill rotWithShape="1">
-                    <a:blip r:embed="rId15"/>
+                    <a:blip r:embed="rId16"/>
                     <a:srcRect t="12339"/>
                     <a:stretch/>
                   </pic:blipFill>
@@ -1491,153 +1739,6 @@
         </w:rPr>
       </w:pPr>
     </w:p>
-    <w:p>
-      <w:pPr>
-        <w:pStyle w:val="Heading2"/>
-      </w:pPr>
-      <w:r>
-        <w:lastRenderedPageBreak/>
-        <w:t>Test Structure</w:t>
-      </w:r>
-    </w:p>
-    <w:p>
-      <w:r>
-        <w:t>The Test Specification source file is divided into</w:t>
-      </w:r>
-      <w:r>
-        <w:t xml:space="preserve"> two files containing</w:t>
-      </w:r>
-      <w:r>
-        <w:t xml:space="preserve"> the following main sections:</w:t>
-      </w:r>
-    </w:p>
-    <w:p>
-      <w:pPr>
-        <w:pStyle w:val="Heading3"/>
-      </w:pPr>
-      <w:r>
-        <w:t>Code File</w:t>
-      </w:r>
-    </w:p>
-    <w:p>
-      <w:pPr>
-        <w:pStyle w:val="ListParagraph"/>
-        <w:numPr>
-          <w:ilvl w:val="0"/>
-          <w:numId w:val="10"/>
-        </w:numPr>
-        <w:ind w:left="714" w:hanging="357"/>
-        <w:contextualSpacing w:val="0"/>
-      </w:pPr>
-      <w:r>
-        <w:t>Global Constants.</w:t>
-      </w:r>
-      <w:r>
-        <w:br/>
-        <w:t>Setting up a few constants, for the website Domain and other conveniences.  Could be extended to include which browser to use (when more than one demonstrated).</w:t>
-      </w:r>
-    </w:p>
-    <w:p>
-      <w:pPr>
-        <w:pStyle w:val="ListParagraph"/>
-        <w:numPr>
-          <w:ilvl w:val="0"/>
-          <w:numId w:val="10"/>
-        </w:numPr>
-        <w:ind w:left="714" w:hanging="357"/>
-        <w:contextualSpacing w:val="0"/>
-      </w:pPr>
-      <w:r>
-        <w:t>Utility Setup Methods</w:t>
-      </w:r>
-      <w:r>
-        <w:br/>
-        <w:t>Including Opening the Browser, Logging in,</w:t>
-      </w:r>
-      <w:r>
-        <w:t xml:space="preserve"> Logout,</w:t>
-      </w:r>
-      <w:r>
-        <w:t xml:space="preserve"> Cleaning old test data, </w:t>
-      </w:r>
-      <w:r>
-        <w:t>etc.</w:t>
-      </w:r>
-    </w:p>
-    <w:p>
-      <w:pPr>
-        <w:pStyle w:val="ListParagraph"/>
-        <w:numPr>
-          <w:ilvl w:val="0"/>
-          <w:numId w:val="10"/>
-        </w:numPr>
-        <w:ind w:left="714" w:hanging="357"/>
-        <w:contextualSpacing w:val="0"/>
-      </w:pPr>
-      <w:r>
-        <w:t>Test Action Methods</w:t>
-      </w:r>
-      <w:r>
-        <w:br/>
-        <w:t>Routines to perform the different parts of the business processes being tested.  Including Create a New Member, Make Payment, Renew Membership, etc.</w:t>
-      </w:r>
-    </w:p>
-    <w:p>
-      <w:pPr>
-        <w:pStyle w:val="ListParagraph"/>
-        <w:numPr>
-          <w:ilvl w:val="0"/>
-          <w:numId w:val="10"/>
-        </w:numPr>
-        <w:ind w:left="714" w:hanging="357"/>
-        <w:contextualSpacing w:val="0"/>
-      </w:pPr>
-      <w:r>
-        <w:t>Test Verification Methods</w:t>
-      </w:r>
-      <w:r>
-        <w:br/>
-        <w:t>Routines to carry out the verification of the system state following the Action part of a test.  Checks for Contacts, Relationships, Memberships, Contributions etc.</w:t>
-      </w:r>
-    </w:p>
-    <w:p>
-      <w:pPr>
-        <w:pStyle w:val="Heading3"/>
-      </w:pPr>
-      <w:r>
-        <w:t>Tests File</w:t>
-      </w:r>
-    </w:p>
-    <w:p>
-      <w:pPr>
-        <w:pStyle w:val="ListParagraph"/>
-        <w:numPr>
-          <w:ilvl w:val="0"/>
-          <w:numId w:val="10"/>
-        </w:numPr>
-      </w:pPr>
-      <w:r>
-        <w:t>Test Specifications</w:t>
-      </w:r>
-      <w:r>
-        <w:br/>
-        <w:t xml:space="preserve">The actual definition of the various tests listed above.  </w:t>
-      </w:r>
-      <w:r>
-        <w:t>Typically,</w:t>
-      </w:r>
-      <w:r>
-        <w:t xml:space="preserve"> will call Utility Setup Methods to prepare the environment, one or more Action Methods to perform the required process, and one or more Verification Methods to check the results.</w:t>
-      </w:r>
-    </w:p>
-    <w:p>
-      <w:pPr>
-        <w:ind w:left="720"/>
-        <w:rPr>
-          <w:rFonts w:cstheme="minorHAnsi"/>
-        </w:rPr>
-      </w:pPr>
-    </w:p>
     <w:sectPr>
       <w:pgSz w:w="11906" w:h="16838"/>
       <w:pgMar w:top="1134" w:right="1440" w:bottom="993" w:left="1440" w:header="708" w:footer="708" w:gutter="0"/>
@@ -1651,6 +1752,205 @@
 <file path=word/numbering.xml><?xml version="1.0" encoding="utf-8"?>
 <w:numbering xmlns:wpc="http://schemas.microsoft.com/office/word/2010/wordprocessingCanvas" xmlns:cx="http://schemas.microsoft.com/office/drawing/2014/chartex" xmlns:cx1="http://schemas.microsoft.com/office/drawing/2015/9/8/chartex" xmlns:cx2="http://schemas.microsoft.com/office/drawing/2015/10/21/chartex" xmlns:cx3="http://schemas.microsoft.com/office/drawing/2016/5/9/chartex" xmlns:cx4="http://schemas.microsoft.com/office/drawing/2016/5/10/chartex" xmlns:cx5="http://schemas.microsoft.com/office/drawing/2016/5/11/chartex" xmlns:cx6="http://schemas.microsoft.com/office/drawing/2016/5/12/chartex" xmlns:cx7="http://schemas.microsoft.com/office/drawing/2016/5/13/chartex" xmlns:cx8="http://schemas.microsoft.com/office/drawing/2016/5/14/chartex" xmlns:mc="http://schemas.openxmlformats.org/markup-compatibility/2006" xmlns:aink="http://schemas.microsoft.com/office/drawing/2016/ink" xmlns:am3d="http://schemas.microsoft.com/office/drawing/2017/model3d" xmlns:o="urn:schemas-microsoft-com:office:office" xmlns:r="http://schemas.openxmlformats.org/officeDocument/2006/relationships" xmlns:m="http://schemas.openxmlformats.org/officeDocument/2006/math" xmlns:v="urn:schemas-microsoft-com:vml" xmlns:wp14="http://schemas.microsoft.com/office/word/2010/wordprocessingDrawing" xmlns:wp="http://schemas.openxmlformats.org/drawingml/2006/wordprocessingDrawing" xmlns:w10="urn:schemas-microsoft-com:office:word" xmlns:w="http://schemas.openxmlformats.org/wordprocessingml/2006/main" xmlns:w14="http://schemas.microsoft.com/office/word/2010/wordml" xmlns:w15="http://schemas.microsoft.com/office/word/2012/wordml" xmlns:w16cex="http://schemas.microsoft.com/office/word/2018/wordml/cex" xmlns:w16cid="http://schemas.microsoft.com/office/word/2016/wordml/cid" xmlns:w16="http://schemas.microsoft.com/office/word/2018/wordml" xmlns:w16se="http://schemas.microsoft.com/office/word/2015/wordml/symex" xmlns:wpg="http://schemas.microsoft.com/office/word/2010/wordprocessingGroup" xmlns:wpi="http://schemas.microsoft.com/office/word/2010/wordprocessingInk" xmlns:wne="http://schemas.microsoft.com/office/word/2006/wordml" xmlns:wps="http://schemas.microsoft.com/office/word/2010/wordprocessingShape" mc:Ignorable="w14 w15 w16se w16cid w16 w16cex wp14">
   <w:abstractNum w:abstractNumId="0" w15:restartNumberingAfterBreak="0">
+    <w:nsid w:val="0844536E"/>
+    <w:multiLevelType w:val="hybridMultilevel"/>
+    <w:tmpl w:val="B14A1250"/>
+    <w:lvl w:ilvl="0" w:tplc="08090001">
+      <w:start w:val="1"/>
+      <w:numFmt w:val="bullet"/>
+      <w:lvlText w:val=""/>
+      <w:lvlJc w:val="left"/>
+      <w:pPr>
+        <w:ind w:left="720" w:hanging="360"/>
+      </w:pPr>
+      <w:rPr>
+        <w:rFonts w:ascii="Symbol" w:hAnsi="Symbol" w:hint="default"/>
+      </w:rPr>
+    </w:lvl>
+    <w:lvl w:ilvl="1" w:tplc="08090003">
+      <w:start w:val="1"/>
+      <w:numFmt w:val="bullet"/>
+      <w:lvlText w:val="o"/>
+      <w:lvlJc w:val="left"/>
+      <w:pPr>
+        <w:ind w:left="1440" w:hanging="360"/>
+      </w:pPr>
+      <w:rPr>
+        <w:rFonts w:ascii="Courier New" w:hAnsi="Courier New" w:cs="Courier New" w:hint="default"/>
+      </w:rPr>
+    </w:lvl>
+    <w:lvl w:ilvl="2" w:tplc="08090005" w:tentative="1">
+      <w:start w:val="1"/>
+      <w:numFmt w:val="bullet"/>
+      <w:lvlText w:val=""/>
+      <w:lvlJc w:val="left"/>
+      <w:pPr>
+        <w:ind w:left="2160" w:hanging="360"/>
+      </w:pPr>
+      <w:rPr>
+        <w:rFonts w:ascii="Wingdings" w:hAnsi="Wingdings" w:hint="default"/>
+      </w:rPr>
+    </w:lvl>
+    <w:lvl w:ilvl="3" w:tplc="08090001" w:tentative="1">
+      <w:start w:val="1"/>
+      <w:numFmt w:val="bullet"/>
+      <w:lvlText w:val=""/>
+      <w:lvlJc w:val="left"/>
+      <w:pPr>
+        <w:ind w:left="2880" w:hanging="360"/>
+      </w:pPr>
+      <w:rPr>
+        <w:rFonts w:ascii="Symbol" w:hAnsi="Symbol" w:hint="default"/>
+      </w:rPr>
+    </w:lvl>
+    <w:lvl w:ilvl="4" w:tplc="08090003" w:tentative="1">
+      <w:start w:val="1"/>
+      <w:numFmt w:val="bullet"/>
+      <w:lvlText w:val="o"/>
+      <w:lvlJc w:val="left"/>
+      <w:pPr>
+        <w:ind w:left="3600" w:hanging="360"/>
+      </w:pPr>
+      <w:rPr>
+        <w:rFonts w:ascii="Courier New" w:hAnsi="Courier New" w:cs="Courier New" w:hint="default"/>
+      </w:rPr>
+    </w:lvl>
+    <w:lvl w:ilvl="5" w:tplc="08090005" w:tentative="1">
+      <w:start w:val="1"/>
+      <w:numFmt w:val="bullet"/>
+      <w:lvlText w:val=""/>
+      <w:lvlJc w:val="left"/>
+      <w:pPr>
+        <w:ind w:left="4320" w:hanging="360"/>
+      </w:pPr>
+      <w:rPr>
+        <w:rFonts w:ascii="Wingdings" w:hAnsi="Wingdings" w:hint="default"/>
+      </w:rPr>
+    </w:lvl>
+    <w:lvl w:ilvl="6" w:tplc="08090001" w:tentative="1">
+      <w:start w:val="1"/>
+      <w:numFmt w:val="bullet"/>
+      <w:lvlText w:val=""/>
+      <w:lvlJc w:val="left"/>
+      <w:pPr>
+        <w:ind w:left="5040" w:hanging="360"/>
+      </w:pPr>
+      <w:rPr>
+        <w:rFonts w:ascii="Symbol" w:hAnsi="Symbol" w:hint="default"/>
+      </w:rPr>
+    </w:lvl>
+    <w:lvl w:ilvl="7" w:tplc="08090003" w:tentative="1">
+      <w:start w:val="1"/>
+      <w:numFmt w:val="bullet"/>
+      <w:lvlText w:val="o"/>
+      <w:lvlJc w:val="left"/>
+      <w:pPr>
+        <w:ind w:left="5760" w:hanging="360"/>
+      </w:pPr>
+      <w:rPr>
+        <w:rFonts w:ascii="Courier New" w:hAnsi="Courier New" w:cs="Courier New" w:hint="default"/>
+      </w:rPr>
+    </w:lvl>
+    <w:lvl w:ilvl="8" w:tplc="08090005" w:tentative="1">
+      <w:start w:val="1"/>
+      <w:numFmt w:val="bullet"/>
+      <w:lvlText w:val=""/>
+      <w:lvlJc w:val="left"/>
+      <w:pPr>
+        <w:ind w:left="6480" w:hanging="360"/>
+      </w:pPr>
+      <w:rPr>
+        <w:rFonts w:ascii="Wingdings" w:hAnsi="Wingdings" w:hint="default"/>
+      </w:rPr>
+    </w:lvl>
+  </w:abstractNum>
+  <w:abstractNum w:abstractNumId="1" w15:restartNumberingAfterBreak="0">
+    <w:nsid w:val="12BF5640"/>
+    <w:multiLevelType w:val="multilevel"/>
+    <w:tmpl w:val="0809001F"/>
+    <w:lvl w:ilvl="0">
+      <w:start w:val="1"/>
+      <w:numFmt w:val="decimal"/>
+      <w:lvlText w:val="%1."/>
+      <w:lvlJc w:val="left"/>
+      <w:pPr>
+        <w:ind w:left="360" w:hanging="360"/>
+      </w:pPr>
+    </w:lvl>
+    <w:lvl w:ilvl="1">
+      <w:start w:val="1"/>
+      <w:numFmt w:val="decimal"/>
+      <w:lvlText w:val="%1.%2."/>
+      <w:lvlJc w:val="left"/>
+      <w:pPr>
+        <w:ind w:left="792" w:hanging="432"/>
+      </w:pPr>
+    </w:lvl>
+    <w:lvl w:ilvl="2">
+      <w:start w:val="1"/>
+      <w:numFmt w:val="decimal"/>
+      <w:lvlText w:val="%1.%2.%3."/>
+      <w:lvlJc w:val="left"/>
+      <w:pPr>
+        <w:ind w:left="1224" w:hanging="504"/>
+      </w:pPr>
+    </w:lvl>
+    <w:lvl w:ilvl="3">
+      <w:start w:val="1"/>
+      <w:numFmt w:val="decimal"/>
+      <w:lvlText w:val="%1.%2.%3.%4."/>
+      <w:lvlJc w:val="left"/>
+      <w:pPr>
+        <w:ind w:left="1728" w:hanging="648"/>
+      </w:pPr>
+    </w:lvl>
+    <w:lvl w:ilvl="4">
+      <w:start w:val="1"/>
+      <w:numFmt w:val="decimal"/>
+      <w:lvlText w:val="%1.%2.%3.%4.%5."/>
+      <w:lvlJc w:val="left"/>
+      <w:pPr>
+        <w:ind w:left="2232" w:hanging="792"/>
+      </w:pPr>
+    </w:lvl>
+    <w:lvl w:ilvl="5">
+      <w:start w:val="1"/>
+      <w:numFmt w:val="decimal"/>
+      <w:lvlText w:val="%1.%2.%3.%4.%5.%6."/>
+      <w:lvlJc w:val="left"/>
+      <w:pPr>
+        <w:ind w:left="2736" w:hanging="936"/>
+      </w:pPr>
+    </w:lvl>
+    <w:lvl w:ilvl="6">
+      <w:start w:val="1"/>
+      <w:numFmt w:val="decimal"/>
+      <w:lvlText w:val="%1.%2.%3.%4.%5.%6.%7."/>
+      <w:lvlJc w:val="left"/>
+      <w:pPr>
+        <w:ind w:left="3240" w:hanging="1080"/>
+      </w:pPr>
+    </w:lvl>
+    <w:lvl w:ilvl="7">
+      <w:start w:val="1"/>
+      <w:numFmt w:val="decimal"/>
+      <w:lvlText w:val="%1.%2.%3.%4.%5.%6.%7.%8."/>
+      <w:lvlJc w:val="left"/>
+      <w:pPr>
+        <w:ind w:left="3744" w:hanging="1224"/>
+      </w:pPr>
+    </w:lvl>
+    <w:lvl w:ilvl="8">
+      <w:start w:val="1"/>
+      <w:numFmt w:val="decimal"/>
+      <w:lvlText w:val="%1.%2.%3.%4.%5.%6.%7.%8.%9."/>
+      <w:lvlJc w:val="left"/>
+      <w:pPr>
+        <w:ind w:left="4320" w:hanging="1440"/>
+      </w:pPr>
+    </w:lvl>
+  </w:abstractNum>
+  <w:abstractNum w:abstractNumId="2" w15:restartNumberingAfterBreak="0">
     <w:nsid w:val="18B91E54"/>
     <w:multiLevelType w:val="hybridMultilevel"/>
     <w:tmpl w:val="44CA4638"/>
@@ -1763,7 +2063,7 @@
       </w:rPr>
     </w:lvl>
   </w:abstractNum>
-  <w:abstractNum w:abstractNumId="1" w15:restartNumberingAfterBreak="0">
+  <w:abstractNum w:abstractNumId="3" w15:restartNumberingAfterBreak="0">
     <w:nsid w:val="1D366679"/>
     <w:multiLevelType w:val="hybridMultilevel"/>
     <w:tmpl w:val="E32C8BB2"/>
@@ -1876,7 +2176,7 @@
       </w:rPr>
     </w:lvl>
   </w:abstractNum>
-  <w:abstractNum w:abstractNumId="2" w15:restartNumberingAfterBreak="0">
+  <w:abstractNum w:abstractNumId="4" w15:restartNumberingAfterBreak="0">
     <w:nsid w:val="208134F8"/>
     <w:multiLevelType w:val="hybridMultilevel"/>
     <w:tmpl w:val="BAA83FD0"/>
@@ -1989,7 +2289,7 @@
       </w:rPr>
     </w:lvl>
   </w:abstractNum>
-  <w:abstractNum w:abstractNumId="3" w15:restartNumberingAfterBreak="0">
+  <w:abstractNum w:abstractNumId="5" w15:restartNumberingAfterBreak="0">
     <w:nsid w:val="21FB5650"/>
     <w:multiLevelType w:val="hybridMultilevel"/>
     <w:tmpl w:val="1CE2949A"/>
@@ -2102,7 +2402,102 @@
       </w:rPr>
     </w:lvl>
   </w:abstractNum>
-  <w:abstractNum w:abstractNumId="4" w15:restartNumberingAfterBreak="0">
+  <w:abstractNum w:abstractNumId="6" w15:restartNumberingAfterBreak="0">
+    <w:nsid w:val="3B0A2BDB"/>
+    <w:multiLevelType w:val="multilevel"/>
+    <w:tmpl w:val="08090025"/>
+    <w:lvl w:ilvl="0">
+      <w:start w:val="1"/>
+      <w:numFmt w:val="decimal"/>
+      <w:pStyle w:val="Heading1"/>
+      <w:lvlText w:val="%1"/>
+      <w:lvlJc w:val="left"/>
+      <w:pPr>
+        <w:ind w:left="432" w:hanging="432"/>
+      </w:pPr>
+    </w:lvl>
+    <w:lvl w:ilvl="1">
+      <w:start w:val="1"/>
+      <w:numFmt w:val="decimal"/>
+      <w:pStyle w:val="Heading2"/>
+      <w:lvlText w:val="%1.%2"/>
+      <w:lvlJc w:val="left"/>
+      <w:pPr>
+        <w:ind w:left="576" w:hanging="576"/>
+      </w:pPr>
+    </w:lvl>
+    <w:lvl w:ilvl="2">
+      <w:start w:val="1"/>
+      <w:numFmt w:val="decimal"/>
+      <w:pStyle w:val="Heading3"/>
+      <w:lvlText w:val="%1.%2.%3"/>
+      <w:lvlJc w:val="left"/>
+      <w:pPr>
+        <w:ind w:left="720" w:hanging="720"/>
+      </w:pPr>
+    </w:lvl>
+    <w:lvl w:ilvl="3">
+      <w:start w:val="1"/>
+      <w:numFmt w:val="decimal"/>
+      <w:pStyle w:val="Heading4"/>
+      <w:lvlText w:val="%1.%2.%3.%4"/>
+      <w:lvlJc w:val="left"/>
+      <w:pPr>
+        <w:ind w:left="864" w:hanging="864"/>
+      </w:pPr>
+    </w:lvl>
+    <w:lvl w:ilvl="4">
+      <w:start w:val="1"/>
+      <w:numFmt w:val="decimal"/>
+      <w:pStyle w:val="Heading5"/>
+      <w:lvlText w:val="%1.%2.%3.%4.%5"/>
+      <w:lvlJc w:val="left"/>
+      <w:pPr>
+        <w:ind w:left="1008" w:hanging="1008"/>
+      </w:pPr>
+    </w:lvl>
+    <w:lvl w:ilvl="5">
+      <w:start w:val="1"/>
+      <w:numFmt w:val="decimal"/>
+      <w:pStyle w:val="Heading6"/>
+      <w:lvlText w:val="%1.%2.%3.%4.%5.%6"/>
+      <w:lvlJc w:val="left"/>
+      <w:pPr>
+        <w:ind w:left="1152" w:hanging="1152"/>
+      </w:pPr>
+    </w:lvl>
+    <w:lvl w:ilvl="6">
+      <w:start w:val="1"/>
+      <w:numFmt w:val="decimal"/>
+      <w:pStyle w:val="Heading7"/>
+      <w:lvlText w:val="%1.%2.%3.%4.%5.%6.%7"/>
+      <w:lvlJc w:val="left"/>
+      <w:pPr>
+        <w:ind w:left="1296" w:hanging="1296"/>
+      </w:pPr>
+    </w:lvl>
+    <w:lvl w:ilvl="7">
+      <w:start w:val="1"/>
+      <w:numFmt w:val="decimal"/>
+      <w:pStyle w:val="Heading8"/>
+      <w:lvlText w:val="%1.%2.%3.%4.%5.%6.%7.%8"/>
+      <w:lvlJc w:val="left"/>
+      <w:pPr>
+        <w:ind w:left="1440" w:hanging="1440"/>
+      </w:pPr>
+    </w:lvl>
+    <w:lvl w:ilvl="8">
+      <w:start w:val="1"/>
+      <w:numFmt w:val="decimal"/>
+      <w:pStyle w:val="Heading9"/>
+      <w:lvlText w:val="%1.%2.%3.%4.%5.%6.%7.%8.%9"/>
+      <w:lvlJc w:val="left"/>
+      <w:pPr>
+        <w:ind w:left="1584" w:hanging="1584"/>
+      </w:pPr>
+    </w:lvl>
+  </w:abstractNum>
+  <w:abstractNum w:abstractNumId="7" w15:restartNumberingAfterBreak="0">
     <w:nsid w:val="44DF5826"/>
     <w:multiLevelType w:val="hybridMultilevel"/>
     <w:tmpl w:val="095ED462"/>
@@ -2215,7 +2610,7 @@
       </w:rPr>
     </w:lvl>
   </w:abstractNum>
-  <w:abstractNum w:abstractNumId="5" w15:restartNumberingAfterBreak="0">
+  <w:abstractNum w:abstractNumId="8" w15:restartNumberingAfterBreak="0">
     <w:nsid w:val="484966D8"/>
     <w:multiLevelType w:val="hybridMultilevel"/>
     <w:tmpl w:val="8C9482EE"/>
@@ -2328,7 +2723,7 @@
       </w:rPr>
     </w:lvl>
   </w:abstractNum>
-  <w:abstractNum w:abstractNumId="6" w15:restartNumberingAfterBreak="0">
+  <w:abstractNum w:abstractNumId="9" w15:restartNumberingAfterBreak="0">
     <w:nsid w:val="5ADC7074"/>
     <w:multiLevelType w:val="hybridMultilevel"/>
     <w:tmpl w:val="D208F58C"/>
@@ -2344,7 +2739,7 @@
         <w:rFonts w:ascii="Symbol" w:hAnsi="Symbol" w:hint="default"/>
       </w:rPr>
     </w:lvl>
-    <w:lvl w:ilvl="1" w:tplc="08090003" w:tentative="1">
+    <w:lvl w:ilvl="1" w:tplc="08090003">
       <w:start w:val="1"/>
       <w:numFmt w:val="bullet"/>
       <w:lvlText w:val="o"/>
@@ -2441,7 +2836,7 @@
       </w:rPr>
     </w:lvl>
   </w:abstractNum>
-  <w:abstractNum w:abstractNumId="7" w15:restartNumberingAfterBreak="0">
+  <w:abstractNum w:abstractNumId="10" w15:restartNumberingAfterBreak="0">
     <w:nsid w:val="5B9D5D03"/>
     <w:multiLevelType w:val="hybridMultilevel"/>
     <w:tmpl w:val="067C1108"/>
@@ -2554,7 +2949,120 @@
       </w:rPr>
     </w:lvl>
   </w:abstractNum>
-  <w:abstractNum w:abstractNumId="8" w15:restartNumberingAfterBreak="0">
+  <w:abstractNum w:abstractNumId="11" w15:restartNumberingAfterBreak="0">
+    <w:nsid w:val="67AD1DCB"/>
+    <w:multiLevelType w:val="hybridMultilevel"/>
+    <w:tmpl w:val="326A6BA4"/>
+    <w:lvl w:ilvl="0" w:tplc="08090001">
+      <w:start w:val="1"/>
+      <w:numFmt w:val="bullet"/>
+      <w:lvlText w:val=""/>
+      <w:lvlJc w:val="left"/>
+      <w:pPr>
+        <w:ind w:left="720" w:hanging="360"/>
+      </w:pPr>
+      <w:rPr>
+        <w:rFonts w:ascii="Symbol" w:hAnsi="Symbol" w:hint="default"/>
+      </w:rPr>
+    </w:lvl>
+    <w:lvl w:ilvl="1" w:tplc="08090003">
+      <w:start w:val="1"/>
+      <w:numFmt w:val="bullet"/>
+      <w:lvlText w:val="o"/>
+      <w:lvlJc w:val="left"/>
+      <w:pPr>
+        <w:ind w:left="1440" w:hanging="360"/>
+      </w:pPr>
+      <w:rPr>
+        <w:rFonts w:ascii="Courier New" w:hAnsi="Courier New" w:cs="Courier New" w:hint="default"/>
+      </w:rPr>
+    </w:lvl>
+    <w:lvl w:ilvl="2" w:tplc="08090005" w:tentative="1">
+      <w:start w:val="1"/>
+      <w:numFmt w:val="bullet"/>
+      <w:lvlText w:val=""/>
+      <w:lvlJc w:val="left"/>
+      <w:pPr>
+        <w:ind w:left="2160" w:hanging="360"/>
+      </w:pPr>
+      <w:rPr>
+        <w:rFonts w:ascii="Wingdings" w:hAnsi="Wingdings" w:hint="default"/>
+      </w:rPr>
+    </w:lvl>
+    <w:lvl w:ilvl="3" w:tplc="08090001" w:tentative="1">
+      <w:start w:val="1"/>
+      <w:numFmt w:val="bullet"/>
+      <w:lvlText w:val=""/>
+      <w:lvlJc w:val="left"/>
+      <w:pPr>
+        <w:ind w:left="2880" w:hanging="360"/>
+      </w:pPr>
+      <w:rPr>
+        <w:rFonts w:ascii="Symbol" w:hAnsi="Symbol" w:hint="default"/>
+      </w:rPr>
+    </w:lvl>
+    <w:lvl w:ilvl="4" w:tplc="08090003" w:tentative="1">
+      <w:start w:val="1"/>
+      <w:numFmt w:val="bullet"/>
+      <w:lvlText w:val="o"/>
+      <w:lvlJc w:val="left"/>
+      <w:pPr>
+        <w:ind w:left="3600" w:hanging="360"/>
+      </w:pPr>
+      <w:rPr>
+        <w:rFonts w:ascii="Courier New" w:hAnsi="Courier New" w:cs="Courier New" w:hint="default"/>
+      </w:rPr>
+    </w:lvl>
+    <w:lvl w:ilvl="5" w:tplc="08090005" w:tentative="1">
+      <w:start w:val="1"/>
+      <w:numFmt w:val="bullet"/>
+      <w:lvlText w:val=""/>
+      <w:lvlJc w:val="left"/>
+      <w:pPr>
+        <w:ind w:left="4320" w:hanging="360"/>
+      </w:pPr>
+      <w:rPr>
+        <w:rFonts w:ascii="Wingdings" w:hAnsi="Wingdings" w:hint="default"/>
+      </w:rPr>
+    </w:lvl>
+    <w:lvl w:ilvl="6" w:tplc="08090001" w:tentative="1">
+      <w:start w:val="1"/>
+      <w:numFmt w:val="bullet"/>
+      <w:lvlText w:val=""/>
+      <w:lvlJc w:val="left"/>
+      <w:pPr>
+        <w:ind w:left="5040" w:hanging="360"/>
+      </w:pPr>
+      <w:rPr>
+        <w:rFonts w:ascii="Symbol" w:hAnsi="Symbol" w:hint="default"/>
+      </w:rPr>
+    </w:lvl>
+    <w:lvl w:ilvl="7" w:tplc="08090003" w:tentative="1">
+      <w:start w:val="1"/>
+      <w:numFmt w:val="bullet"/>
+      <w:lvlText w:val="o"/>
+      <w:lvlJc w:val="left"/>
+      <w:pPr>
+        <w:ind w:left="5760" w:hanging="360"/>
+      </w:pPr>
+      <w:rPr>
+        <w:rFonts w:ascii="Courier New" w:hAnsi="Courier New" w:cs="Courier New" w:hint="default"/>
+      </w:rPr>
+    </w:lvl>
+    <w:lvl w:ilvl="8" w:tplc="08090005" w:tentative="1">
+      <w:start w:val="1"/>
+      <w:numFmt w:val="bullet"/>
+      <w:lvlText w:val=""/>
+      <w:lvlJc w:val="left"/>
+      <w:pPr>
+        <w:ind w:left="6480" w:hanging="360"/>
+      </w:pPr>
+      <w:rPr>
+        <w:rFonts w:ascii="Wingdings" w:hAnsi="Wingdings" w:hint="default"/>
+      </w:rPr>
+    </w:lvl>
+  </w:abstractNum>
+  <w:abstractNum w:abstractNumId="12" w15:restartNumberingAfterBreak="0">
     <w:nsid w:val="74CE50DD"/>
     <w:multiLevelType w:val="hybridMultilevel"/>
     <w:tmpl w:val="DEC0FB0C"/>
@@ -2667,7 +3175,7 @@
       </w:rPr>
     </w:lvl>
   </w:abstractNum>
-  <w:abstractNum w:abstractNumId="9" w15:restartNumberingAfterBreak="0">
+  <w:abstractNum w:abstractNumId="13" w15:restartNumberingAfterBreak="0">
     <w:nsid w:val="7BA54183"/>
     <w:multiLevelType w:val="hybridMultilevel"/>
     <w:tmpl w:val="FBFC7776"/>
@@ -2781,34 +3289,46 @@
     </w:lvl>
   </w:abstractNum>
   <w:num w:numId="1">
+    <w:abstractNumId w:val="3"/>
+  </w:num>
+  <w:num w:numId="2">
+    <w:abstractNumId w:val="2"/>
+  </w:num>
+  <w:num w:numId="3">
+    <w:abstractNumId w:val="4"/>
+  </w:num>
+  <w:num w:numId="4">
+    <w:abstractNumId w:val="5"/>
+  </w:num>
+  <w:num w:numId="5">
+    <w:abstractNumId w:val="7"/>
+  </w:num>
+  <w:num w:numId="6">
+    <w:abstractNumId w:val="8"/>
+  </w:num>
+  <w:num w:numId="7">
+    <w:abstractNumId w:val="12"/>
+  </w:num>
+  <w:num w:numId="8">
+    <w:abstractNumId w:val="10"/>
+  </w:num>
+  <w:num w:numId="9">
+    <w:abstractNumId w:val="9"/>
+  </w:num>
+  <w:num w:numId="10">
+    <w:abstractNumId w:val="13"/>
+  </w:num>
+  <w:num w:numId="11">
+    <w:abstractNumId w:val="0"/>
+  </w:num>
+  <w:num w:numId="12">
     <w:abstractNumId w:val="1"/>
   </w:num>
-  <w:num w:numId="2">
-    <w:abstractNumId w:val="0"/>
-  </w:num>
-  <w:num w:numId="3">
-    <w:abstractNumId w:val="2"/>
-  </w:num>
-  <w:num w:numId="4">
-    <w:abstractNumId w:val="3"/>
-  </w:num>
-  <w:num w:numId="5">
-    <w:abstractNumId w:val="4"/>
-  </w:num>
-  <w:num w:numId="6">
-    <w:abstractNumId w:val="5"/>
-  </w:num>
-  <w:num w:numId="7">
-    <w:abstractNumId w:val="8"/>
-  </w:num>
-  <w:num w:numId="8">
-    <w:abstractNumId w:val="7"/>
-  </w:num>
-  <w:num w:numId="9">
+  <w:num w:numId="13">
     <w:abstractNumId w:val="6"/>
   </w:num>
-  <w:num w:numId="10">
-    <w:abstractNumId w:val="9"/>
+  <w:num w:numId="14">
+    <w:abstractNumId w:val="11"/>
   </w:num>
 </w:numbering>
 </file>
@@ -3223,6 +3743,9 @@
     <w:pPr>
       <w:keepNext/>
       <w:keepLines/>
+      <w:numPr>
+        <w:numId w:val="13"/>
+      </w:numPr>
       <w:spacing w:before="240" w:after="0"/>
       <w:outlineLvl w:val="0"/>
     </w:pPr>
@@ -3245,6 +3768,10 @@
     <w:pPr>
       <w:keepNext/>
       <w:keepLines/>
+      <w:numPr>
+        <w:ilvl w:val="1"/>
+        <w:numId w:val="13"/>
+      </w:numPr>
       <w:spacing w:before="40" w:after="0"/>
       <w:outlineLvl w:val="1"/>
     </w:pPr>
@@ -3267,6 +3794,10 @@
     <w:pPr>
       <w:keepNext/>
       <w:keepLines/>
+      <w:numPr>
+        <w:ilvl w:val="2"/>
+        <w:numId w:val="13"/>
+      </w:numPr>
       <w:spacing w:before="40" w:after="0"/>
       <w:outlineLvl w:val="2"/>
     </w:pPr>
@@ -3275,6 +3806,166 @@
       <w:color w:val="243F60" w:themeColor="accent1" w:themeShade="7F"/>
       <w:sz w:val="24"/>
       <w:szCs w:val="24"/>
+    </w:rPr>
+  </w:style>
+  <w:style w:type="paragraph" w:styleId="Heading4">
+    <w:name w:val="heading 4"/>
+    <w:basedOn w:val="Normal"/>
+    <w:next w:val="Normal"/>
+    <w:link w:val="Heading4Char"/>
+    <w:uiPriority w:val="9"/>
+    <w:semiHidden/>
+    <w:unhideWhenUsed/>
+    <w:qFormat/>
+    <w:rsid w:val="0067664C"/>
+    <w:pPr>
+      <w:keepNext/>
+      <w:keepLines/>
+      <w:numPr>
+        <w:ilvl w:val="3"/>
+        <w:numId w:val="13"/>
+      </w:numPr>
+      <w:spacing w:before="40" w:after="0"/>
+      <w:outlineLvl w:val="3"/>
+    </w:pPr>
+    <w:rPr>
+      <w:rFonts w:asciiTheme="majorHAnsi" w:eastAsiaTheme="majorEastAsia" w:hAnsiTheme="majorHAnsi" w:cstheme="majorBidi"/>
+      <w:i/>
+      <w:iCs/>
+      <w:color w:val="365F91" w:themeColor="accent1" w:themeShade="BF"/>
+    </w:rPr>
+  </w:style>
+  <w:style w:type="paragraph" w:styleId="Heading5">
+    <w:name w:val="heading 5"/>
+    <w:basedOn w:val="Normal"/>
+    <w:next w:val="Normal"/>
+    <w:link w:val="Heading5Char"/>
+    <w:uiPriority w:val="9"/>
+    <w:semiHidden/>
+    <w:unhideWhenUsed/>
+    <w:qFormat/>
+    <w:rsid w:val="0067664C"/>
+    <w:pPr>
+      <w:keepNext/>
+      <w:keepLines/>
+      <w:numPr>
+        <w:ilvl w:val="4"/>
+        <w:numId w:val="13"/>
+      </w:numPr>
+      <w:spacing w:before="40" w:after="0"/>
+      <w:outlineLvl w:val="4"/>
+    </w:pPr>
+    <w:rPr>
+      <w:rFonts w:asciiTheme="majorHAnsi" w:eastAsiaTheme="majorEastAsia" w:hAnsiTheme="majorHAnsi" w:cstheme="majorBidi"/>
+      <w:color w:val="365F91" w:themeColor="accent1" w:themeShade="BF"/>
+    </w:rPr>
+  </w:style>
+  <w:style w:type="paragraph" w:styleId="Heading6">
+    <w:name w:val="heading 6"/>
+    <w:basedOn w:val="Normal"/>
+    <w:next w:val="Normal"/>
+    <w:link w:val="Heading6Char"/>
+    <w:uiPriority w:val="9"/>
+    <w:semiHidden/>
+    <w:unhideWhenUsed/>
+    <w:qFormat/>
+    <w:rsid w:val="0067664C"/>
+    <w:pPr>
+      <w:keepNext/>
+      <w:keepLines/>
+      <w:numPr>
+        <w:ilvl w:val="5"/>
+        <w:numId w:val="13"/>
+      </w:numPr>
+      <w:spacing w:before="40" w:after="0"/>
+      <w:outlineLvl w:val="5"/>
+    </w:pPr>
+    <w:rPr>
+      <w:rFonts w:asciiTheme="majorHAnsi" w:eastAsiaTheme="majorEastAsia" w:hAnsiTheme="majorHAnsi" w:cstheme="majorBidi"/>
+      <w:color w:val="243F60" w:themeColor="accent1" w:themeShade="7F"/>
+    </w:rPr>
+  </w:style>
+  <w:style w:type="paragraph" w:styleId="Heading7">
+    <w:name w:val="heading 7"/>
+    <w:basedOn w:val="Normal"/>
+    <w:next w:val="Normal"/>
+    <w:link w:val="Heading7Char"/>
+    <w:uiPriority w:val="9"/>
+    <w:semiHidden/>
+    <w:unhideWhenUsed/>
+    <w:qFormat/>
+    <w:rsid w:val="0067664C"/>
+    <w:pPr>
+      <w:keepNext/>
+      <w:keepLines/>
+      <w:numPr>
+        <w:ilvl w:val="6"/>
+        <w:numId w:val="13"/>
+      </w:numPr>
+      <w:spacing w:before="40" w:after="0"/>
+      <w:outlineLvl w:val="6"/>
+    </w:pPr>
+    <w:rPr>
+      <w:rFonts w:asciiTheme="majorHAnsi" w:eastAsiaTheme="majorEastAsia" w:hAnsiTheme="majorHAnsi" w:cstheme="majorBidi"/>
+      <w:i/>
+      <w:iCs/>
+      <w:color w:val="243F60" w:themeColor="accent1" w:themeShade="7F"/>
+    </w:rPr>
+  </w:style>
+  <w:style w:type="paragraph" w:styleId="Heading8">
+    <w:name w:val="heading 8"/>
+    <w:basedOn w:val="Normal"/>
+    <w:next w:val="Normal"/>
+    <w:link w:val="Heading8Char"/>
+    <w:uiPriority w:val="9"/>
+    <w:semiHidden/>
+    <w:unhideWhenUsed/>
+    <w:qFormat/>
+    <w:rsid w:val="0067664C"/>
+    <w:pPr>
+      <w:keepNext/>
+      <w:keepLines/>
+      <w:numPr>
+        <w:ilvl w:val="7"/>
+        <w:numId w:val="13"/>
+      </w:numPr>
+      <w:spacing w:before="40" w:after="0"/>
+      <w:outlineLvl w:val="7"/>
+    </w:pPr>
+    <w:rPr>
+      <w:rFonts w:asciiTheme="majorHAnsi" w:eastAsiaTheme="majorEastAsia" w:hAnsiTheme="majorHAnsi" w:cstheme="majorBidi"/>
+      <w:color w:val="272727" w:themeColor="text1" w:themeTint="D8"/>
+      <w:sz w:val="21"/>
+      <w:szCs w:val="21"/>
+    </w:rPr>
+  </w:style>
+  <w:style w:type="paragraph" w:styleId="Heading9">
+    <w:name w:val="heading 9"/>
+    <w:basedOn w:val="Normal"/>
+    <w:next w:val="Normal"/>
+    <w:link w:val="Heading9Char"/>
+    <w:uiPriority w:val="9"/>
+    <w:semiHidden/>
+    <w:unhideWhenUsed/>
+    <w:qFormat/>
+    <w:rsid w:val="0067664C"/>
+    <w:pPr>
+      <w:keepNext/>
+      <w:keepLines/>
+      <w:numPr>
+        <w:ilvl w:val="8"/>
+        <w:numId w:val="13"/>
+      </w:numPr>
+      <w:spacing w:before="40" w:after="0"/>
+      <w:outlineLvl w:val="8"/>
+    </w:pPr>
+    <w:rPr>
+      <w:rFonts w:asciiTheme="majorHAnsi" w:eastAsiaTheme="majorEastAsia" w:hAnsiTheme="majorHAnsi" w:cstheme="majorBidi"/>
+      <w:i/>
+      <w:iCs/>
+      <w:color w:val="272727" w:themeColor="text1" w:themeTint="D8"/>
+      <w:sz w:val="21"/>
+      <w:szCs w:val="21"/>
     </w:rPr>
   </w:style>
   <w:style w:type="character" w:default="1" w:styleId="DefaultParagraphFont">
@@ -3394,7 +4085,6 @@
     <w:name w:val="Hyperlink"/>
     <w:basedOn w:val="DefaultParagraphFont"/>
     <w:uiPriority w:val="99"/>
-    <w:semiHidden/>
     <w:unhideWhenUsed/>
     <w:rsid w:val="00FE3956"/>
     <w:rPr>
@@ -3425,6 +4115,100 @@
       <w:color w:val="243F60" w:themeColor="accent1" w:themeShade="7F"/>
       <w:sz w:val="24"/>
       <w:szCs w:val="24"/>
+    </w:rPr>
+  </w:style>
+  <w:style w:type="character" w:customStyle="1" w:styleId="Heading4Char">
+    <w:name w:val="Heading 4 Char"/>
+    <w:basedOn w:val="DefaultParagraphFont"/>
+    <w:link w:val="Heading4"/>
+    <w:uiPriority w:val="9"/>
+    <w:semiHidden/>
+    <w:rsid w:val="0067664C"/>
+    <w:rPr>
+      <w:rFonts w:asciiTheme="majorHAnsi" w:eastAsiaTheme="majorEastAsia" w:hAnsiTheme="majorHAnsi" w:cstheme="majorBidi"/>
+      <w:i/>
+      <w:iCs/>
+      <w:color w:val="365F91" w:themeColor="accent1" w:themeShade="BF"/>
+    </w:rPr>
+  </w:style>
+  <w:style w:type="character" w:customStyle="1" w:styleId="Heading5Char">
+    <w:name w:val="Heading 5 Char"/>
+    <w:basedOn w:val="DefaultParagraphFont"/>
+    <w:link w:val="Heading5"/>
+    <w:uiPriority w:val="9"/>
+    <w:semiHidden/>
+    <w:rsid w:val="0067664C"/>
+    <w:rPr>
+      <w:rFonts w:asciiTheme="majorHAnsi" w:eastAsiaTheme="majorEastAsia" w:hAnsiTheme="majorHAnsi" w:cstheme="majorBidi"/>
+      <w:color w:val="365F91" w:themeColor="accent1" w:themeShade="BF"/>
+    </w:rPr>
+  </w:style>
+  <w:style w:type="character" w:customStyle="1" w:styleId="Heading6Char">
+    <w:name w:val="Heading 6 Char"/>
+    <w:basedOn w:val="DefaultParagraphFont"/>
+    <w:link w:val="Heading6"/>
+    <w:uiPriority w:val="9"/>
+    <w:semiHidden/>
+    <w:rsid w:val="0067664C"/>
+    <w:rPr>
+      <w:rFonts w:asciiTheme="majorHAnsi" w:eastAsiaTheme="majorEastAsia" w:hAnsiTheme="majorHAnsi" w:cstheme="majorBidi"/>
+      <w:color w:val="243F60" w:themeColor="accent1" w:themeShade="7F"/>
+    </w:rPr>
+  </w:style>
+  <w:style w:type="character" w:customStyle="1" w:styleId="Heading7Char">
+    <w:name w:val="Heading 7 Char"/>
+    <w:basedOn w:val="DefaultParagraphFont"/>
+    <w:link w:val="Heading7"/>
+    <w:uiPriority w:val="9"/>
+    <w:semiHidden/>
+    <w:rsid w:val="0067664C"/>
+    <w:rPr>
+      <w:rFonts w:asciiTheme="majorHAnsi" w:eastAsiaTheme="majorEastAsia" w:hAnsiTheme="majorHAnsi" w:cstheme="majorBidi"/>
+      <w:i/>
+      <w:iCs/>
+      <w:color w:val="243F60" w:themeColor="accent1" w:themeShade="7F"/>
+    </w:rPr>
+  </w:style>
+  <w:style w:type="character" w:customStyle="1" w:styleId="Heading8Char">
+    <w:name w:val="Heading 8 Char"/>
+    <w:basedOn w:val="DefaultParagraphFont"/>
+    <w:link w:val="Heading8"/>
+    <w:uiPriority w:val="9"/>
+    <w:semiHidden/>
+    <w:rsid w:val="0067664C"/>
+    <w:rPr>
+      <w:rFonts w:asciiTheme="majorHAnsi" w:eastAsiaTheme="majorEastAsia" w:hAnsiTheme="majorHAnsi" w:cstheme="majorBidi"/>
+      <w:color w:val="272727" w:themeColor="text1" w:themeTint="D8"/>
+      <w:sz w:val="21"/>
+      <w:szCs w:val="21"/>
+    </w:rPr>
+  </w:style>
+  <w:style w:type="character" w:customStyle="1" w:styleId="Heading9Char">
+    <w:name w:val="Heading 9 Char"/>
+    <w:basedOn w:val="DefaultParagraphFont"/>
+    <w:link w:val="Heading9"/>
+    <w:uiPriority w:val="9"/>
+    <w:semiHidden/>
+    <w:rsid w:val="0067664C"/>
+    <w:rPr>
+      <w:rFonts w:asciiTheme="majorHAnsi" w:eastAsiaTheme="majorEastAsia" w:hAnsiTheme="majorHAnsi" w:cstheme="majorBidi"/>
+      <w:i/>
+      <w:iCs/>
+      <w:color w:val="272727" w:themeColor="text1" w:themeTint="D8"/>
+      <w:sz w:val="21"/>
+      <w:szCs w:val="21"/>
+    </w:rPr>
+  </w:style>
+  <w:style w:type="character" w:styleId="UnresolvedMention">
+    <w:name w:val="Unresolved Mention"/>
+    <w:basedOn w:val="DefaultParagraphFont"/>
+    <w:uiPriority w:val="99"/>
+    <w:semiHidden/>
+    <w:unhideWhenUsed/>
+    <w:rsid w:val="00EB17E8"/>
+    <w:rPr>
+      <w:color w:val="605E5C"/>
+      <w:shd w:val="clear" w:color="auto" w:fill="E1DFDD"/>
     </w:rPr>
   </w:style>
 </w:styles>

</xml_diff>